<commit_message>
Removed pin characteristics not relating to the edge connector.
</commit_message>
<xml_diff>
--- a/docs/BBC Micro Bit Bluetooth Profile V1.5.docx
+++ b/docs/BBC Micro Bit Bluetooth Profile V1.5.docx
@@ -1346,12 +1346,26 @@
           <w:p>
             <w:pPr>
               <w:spacing w:before="120"/>
-              <w:rPr>
-                <w:noProof/>
-              </w:rPr>
-            </w:pPr>
-            <w:r>
-              <w:t>Corrected description of the DFU service to reflect the fact the it is a variation of the Nordic DFU service designed to accommodate the microbit pairing process.</w:t>
+            </w:pPr>
+            <w:r>
+              <w:t>Corrected description of the DFU</w:t>
+            </w:r>
+            <w:r>
+              <w:t xml:space="preserve"> service to reflect the fact that</w:t>
+            </w:r>
+            <w:r>
+              <w:t xml:space="preserve"> it is a variation of the Nordic DFU service designed to accommodate the microbit pairing process.</w:t>
+            </w:r>
+          </w:p>
+          <w:p>
+            <w:pPr>
+              <w:spacing w:before="120"/>
+              <w:rPr>
+                <w:noProof/>
+              </w:rPr>
+            </w:pPr>
+            <w:r>
+              <w:t>Removed characteristics representing all pins except for the edge connector pins, pin 0, pin 1 and pin 2.</w:t>
             </w:r>
             <w:bookmarkStart w:id="3" w:name="_GoBack"/>
             <w:bookmarkEnd w:id="3"/>
@@ -5595,27 +5609,14 @@
       <w:r>
         <w:t xml:space="preserve">Figure </w:t>
       </w:r>
-      <w:r>
-        <w:fldChar w:fldCharType="begin"/>
-      </w:r>
-      <w:r>
-        <w:instrText xml:space="preserve"> SEQ Figure \* ARABIC </w:instrText>
-      </w:r>
-      <w:r>
-        <w:fldChar w:fldCharType="separate"/>
-      </w:r>
-      <w:r>
-        <w:rPr>
-          <w:noProof/>
-        </w:rPr>
-        <w:t>1</w:t>
-      </w:r>
-      <w:r>
-        <w:rPr>
-          <w:noProof/>
-        </w:rPr>
-        <w:fldChar w:fldCharType="end"/>
-      </w:r>
+      <w:fldSimple w:instr=" SEQ Figure \* ARABIC ">
+        <w:r>
+          <w:rPr>
+            <w:noProof/>
+          </w:rPr>
+          <w:t>1</w:t>
+        </w:r>
+      </w:fldSimple>
       <w:r>
         <w:t xml:space="preserve"> - Button Notifications</w:t>
       </w:r>
@@ -5688,27 +5689,14 @@
       <w:r>
         <w:t xml:space="preserve">Figure </w:t>
       </w:r>
-      <w:r>
-        <w:fldChar w:fldCharType="begin"/>
-      </w:r>
-      <w:r>
-        <w:instrText xml:space="preserve"> SEQ Figure \* ARABIC </w:instrText>
-      </w:r>
-      <w:r>
-        <w:fldChar w:fldCharType="separate"/>
-      </w:r>
-      <w:r>
-        <w:rPr>
-          <w:noProof/>
-        </w:rPr>
-        <w:t>2</w:t>
-      </w:r>
-      <w:r>
-        <w:rPr>
-          <w:noProof/>
-        </w:rPr>
-        <w:fldChar w:fldCharType="end"/>
-      </w:r>
+      <w:fldSimple w:instr=" SEQ Figure \* ARABIC ">
+        <w:r>
+          <w:rPr>
+            <w:noProof/>
+          </w:rPr>
+          <w:t>2</w:t>
+        </w:r>
+      </w:fldSimple>
       <w:r>
         <w:t xml:space="preserve"> - LED control</w:t>
       </w:r>
@@ -5781,27 +5769,14 @@
       <w:r>
         <w:t xml:space="preserve">Figure </w:t>
       </w:r>
-      <w:r>
-        <w:fldChar w:fldCharType="begin"/>
-      </w:r>
-      <w:r>
-        <w:instrText xml:space="preserve"> SEQ Figure \* ARABIC </w:instrText>
-      </w:r>
-      <w:r>
-        <w:fldChar w:fldCharType="separate"/>
-      </w:r>
-      <w:r>
-        <w:rPr>
-          <w:noProof/>
-        </w:rPr>
-        <w:t>3</w:t>
-      </w:r>
-      <w:r>
-        <w:rPr>
-          <w:noProof/>
-        </w:rPr>
-        <w:fldChar w:fldCharType="end"/>
-      </w:r>
+      <w:fldSimple w:instr=" SEQ Figure \* ARABIC ">
+        <w:r>
+          <w:rPr>
+            <w:noProof/>
+          </w:rPr>
+          <w:t>3</w:t>
+        </w:r>
+      </w:fldSimple>
       <w:r>
         <w:t xml:space="preserve"> - Accelerometer config and data notifications</w:t>
       </w:r>
@@ -5875,27 +5850,14 @@
       <w:r>
         <w:t xml:space="preserve">Figure </w:t>
       </w:r>
-      <w:r>
-        <w:fldChar w:fldCharType="begin"/>
-      </w:r>
-      <w:r>
-        <w:instrText xml:space="preserve"> SEQ Figure \* ARABIC </w:instrText>
-      </w:r>
-      <w:r>
-        <w:fldChar w:fldCharType="separate"/>
-      </w:r>
-      <w:r>
-        <w:rPr>
-          <w:noProof/>
-        </w:rPr>
-        <w:t>4</w:t>
-      </w:r>
-      <w:r>
-        <w:rPr>
-          <w:noProof/>
-        </w:rPr>
-        <w:fldChar w:fldCharType="end"/>
-      </w:r>
+      <w:fldSimple w:instr=" SEQ Figure \* ARABIC ">
+        <w:r>
+          <w:rPr>
+            <w:noProof/>
+          </w:rPr>
+          <w:t>4</w:t>
+        </w:r>
+      </w:fldSimple>
       <w:r>
         <w:t xml:space="preserve"> - Client determining </w:t>
       </w:r>
@@ -5971,27 +5933,14 @@
       <w:r>
         <w:t xml:space="preserve">Figure </w:t>
       </w:r>
-      <w:r>
-        <w:fldChar w:fldCharType="begin"/>
-      </w:r>
-      <w:r>
-        <w:instrText xml:space="preserve"> SEQ Figure \* ARABIC </w:instrText>
-      </w:r>
-      <w:r>
-        <w:fldChar w:fldCharType="separate"/>
-      </w:r>
-      <w:r>
-        <w:rPr>
-          <w:noProof/>
-        </w:rPr>
-        <w:t>5</w:t>
-      </w:r>
-      <w:r>
-        <w:rPr>
-          <w:noProof/>
-        </w:rPr>
-        <w:fldChar w:fldCharType="end"/>
-      </w:r>
+      <w:fldSimple w:instr=" SEQ Figure \* ARABIC ">
+        <w:r>
+          <w:rPr>
+            <w:noProof/>
+          </w:rPr>
+          <w:t>5</w:t>
+        </w:r>
+      </w:fldSimple>
       <w:r>
         <w:t xml:space="preserve"> - </w:t>
       </w:r>
@@ -6061,27 +6010,14 @@
       <w:r>
         <w:t xml:space="preserve">Figure </w:t>
       </w:r>
-      <w:r>
-        <w:fldChar w:fldCharType="begin"/>
-      </w:r>
-      <w:r>
-        <w:instrText xml:space="preserve"> SEQ Figure \* ARABIC </w:instrText>
-      </w:r>
-      <w:r>
-        <w:fldChar w:fldCharType="separate"/>
-      </w:r>
-      <w:r>
-        <w:rPr>
-          <w:noProof/>
-        </w:rPr>
-        <w:t>6</w:t>
-      </w:r>
-      <w:r>
-        <w:rPr>
-          <w:noProof/>
-        </w:rPr>
-        <w:fldChar w:fldCharType="end"/>
-      </w:r>
+      <w:fldSimple w:instr=" SEQ Figure \* ARABIC ">
+        <w:r>
+          <w:rPr>
+            <w:noProof/>
+          </w:rPr>
+          <w:t>6</w:t>
+        </w:r>
+      </w:fldSimple>
       <w:r>
         <w:t xml:space="preserve"> - Client Event Requirements</w:t>
       </w:r>
@@ -7208,7 +7144,7 @@
 </file>
 
 <file path=customXml/itemProps1.xml><?xml version="1.0" encoding="utf-8"?>
-<ds:datastoreItem xmlns:ds="http://schemas.openxmlformats.org/officeDocument/2006/customXml" ds:itemID="{B74B234D-CF69-4C2F-9EC2-2479E3C48C97}">
+<ds:datastoreItem xmlns:ds="http://schemas.openxmlformats.org/officeDocument/2006/customXml" ds:itemID="{BB3DBEE5-71E1-4F1B-9918-0A946022147A}">
   <ds:schemaRefs>
     <ds:schemaRef ds:uri="http://schemas.openxmlformats.org/officeDocument/2006/bibliography"/>
   </ds:schemaRefs>

</xml_diff>

<commit_message>
V1.5 of BLE profile
</commit_message>
<xml_diff>
--- a/docs/BBC Micro Bit Bluetooth Profile V1.5.docx
+++ b/docs/BBC Micro Bit Bluetooth Profile V1.5.docx
@@ -66,7 +66,7 @@
           <w:lang w:val="en-GB"/>
         </w:rPr>
       </w:pPr>
-      <w:bookmarkStart w:id="0" w:name="_Toc429653484"/>
+      <w:bookmarkStart w:id="0" w:name="_Toc430329729"/>
       <w:r>
         <w:rPr>
           <w:lang w:val="en-GB"/>
@@ -103,7 +103,7 @@
           <w:lang w:val="en-GB"/>
         </w:rPr>
       </w:pPr>
-      <w:bookmarkStart w:id="1" w:name="_Toc429653485"/>
+      <w:bookmarkStart w:id="1" w:name="_Toc430329730"/>
       <w:r>
         <w:rPr>
           <w:lang w:val="en-GB"/>
@@ -143,7 +143,7 @@
           <w:lang w:val="en-GB"/>
         </w:rPr>
       </w:pPr>
-      <w:bookmarkStart w:id="2" w:name="_Toc429653486"/>
+      <w:bookmarkStart w:id="2" w:name="_Toc430329731"/>
       <w:r>
         <w:rPr>
           <w:lang w:val="en-GB"/>
@@ -1116,7 +1116,7 @@
               <w:rPr>
                 <w:noProof/>
               </w:rPr>
-              <w:t>10</w:t>
+              <w:t>18</w:t>
             </w:r>
             <w:r>
               <w:rPr>
@@ -1354,12 +1354,28 @@
               <w:t xml:space="preserve"> service to reflect the fact that</w:t>
             </w:r>
             <w:r>
-              <w:t xml:space="preserve"> it is a variation of the Nordic DFU service designed to accommodate the microbit pairing process.</w:t>
+              <w:t xml:space="preserve"> it is a variation of the Nordic DFU service.</w:t>
             </w:r>
           </w:p>
           <w:p>
             <w:pPr>
               <w:spacing w:before="120"/>
+            </w:pPr>
+            <w:r>
+              <w:t>Allocated UUIDs to the DFU service and its two characteristics from the standard micro:bit UUID base value.</w:t>
+            </w:r>
+          </w:p>
+          <w:p>
+            <w:pPr>
+              <w:spacing w:before="120"/>
+            </w:pPr>
+            <w:r>
+              <w:t>Specified correct properties (operations) for the DFU service characteristics and added Client Characteristic Configuration Descriptor to DFU Flash Code since it supports notifications.</w:t>
+            </w:r>
+          </w:p>
+          <w:p>
+            <w:pPr>
+              <w:spacing w:before="120"/>
               <w:rPr>
                 <w:noProof/>
               </w:rPr>
@@ -1367,8 +1383,6 @@
             <w:r>
               <w:t>Removed characteristics representing all pins except for the edge connector pins, pin 0, pin 1 and pin 2.</w:t>
             </w:r>
-            <w:bookmarkStart w:id="3" w:name="_GoBack"/>
-            <w:bookmarkEnd w:id="3"/>
           </w:p>
         </w:tc>
       </w:tr>
@@ -1461,7 +1475,7 @@
           <w:r>
             <w:fldChar w:fldCharType="separate"/>
           </w:r>
-          <w:hyperlink w:anchor="_Toc429653484" w:history="1">
+          <w:hyperlink w:anchor="_Toc430329729" w:history="1">
             <w:r>
               <w:rPr>
                 <w:rStyle w:val="Hyperlink"/>
@@ -1489,7 +1503,7 @@
                 <w:noProof/>
                 <w:webHidden/>
               </w:rPr>
-              <w:instrText xml:space="preserve"> PAGEREF _Toc429653484 \h </w:instrText>
+              <w:instrText xml:space="preserve"> PAGEREF _Toc430329729 \h </w:instrText>
             </w:r>
             <w:r>
               <w:rPr>
@@ -1531,7 +1545,7 @@
               <w:noProof/>
             </w:rPr>
           </w:pPr>
-          <w:hyperlink w:anchor="_Toc429653485" w:history="1">
+          <w:hyperlink w:anchor="_Toc430329730" w:history="1">
             <w:r>
               <w:rPr>
                 <w:rStyle w:val="Hyperlink"/>
@@ -1559,7 +1573,7 @@
                 <w:noProof/>
                 <w:webHidden/>
               </w:rPr>
-              <w:instrText xml:space="preserve"> PAGEREF _Toc429653485 \h </w:instrText>
+              <w:instrText xml:space="preserve"> PAGEREF _Toc430329730 \h </w:instrText>
             </w:r>
             <w:r>
               <w:rPr>
@@ -1601,7 +1615,7 @@
               <w:noProof/>
             </w:rPr>
           </w:pPr>
-          <w:hyperlink w:anchor="_Toc429653486" w:history="1">
+          <w:hyperlink w:anchor="_Toc430329731" w:history="1">
             <w:r>
               <w:rPr>
                 <w:rStyle w:val="Hyperlink"/>
@@ -1629,7 +1643,7 @@
                 <w:noProof/>
                 <w:webHidden/>
               </w:rPr>
-              <w:instrText xml:space="preserve"> PAGEREF _Toc429653486 \h </w:instrText>
+              <w:instrText xml:space="preserve"> PAGEREF _Toc430329731 \h </w:instrText>
             </w:r>
             <w:r>
               <w:rPr>
@@ -1671,7 +1685,7 @@
               <w:noProof/>
             </w:rPr>
           </w:pPr>
-          <w:hyperlink w:anchor="_Toc429653487" w:history="1">
+          <w:hyperlink w:anchor="_Toc430329732" w:history="1">
             <w:r>
               <w:rPr>
                 <w:rStyle w:val="Hyperlink"/>
@@ -1699,7 +1713,7 @@
                 <w:noProof/>
                 <w:webHidden/>
               </w:rPr>
-              <w:instrText xml:space="preserve"> PAGEREF _Toc429653487 \h </w:instrText>
+              <w:instrText xml:space="preserve"> PAGEREF _Toc430329732 \h </w:instrText>
             </w:r>
             <w:r>
               <w:rPr>
@@ -1719,7 +1733,7 @@
                 <w:noProof/>
                 <w:webHidden/>
               </w:rPr>
-              <w:t>5</w:t>
+              <w:t>6</w:t>
             </w:r>
             <w:r>
               <w:rPr>
@@ -1741,7 +1755,7 @@
               <w:noProof/>
             </w:rPr>
           </w:pPr>
-          <w:hyperlink w:anchor="_Toc429653488" w:history="1">
+          <w:hyperlink w:anchor="_Toc430329733" w:history="1">
             <w:r>
               <w:rPr>
                 <w:rStyle w:val="Hyperlink"/>
@@ -1769,7 +1783,7 @@
                 <w:noProof/>
                 <w:webHidden/>
               </w:rPr>
-              <w:instrText xml:space="preserve"> PAGEREF _Toc429653488 \h </w:instrText>
+              <w:instrText xml:space="preserve"> PAGEREF _Toc430329733 \h </w:instrText>
             </w:r>
             <w:r>
               <w:rPr>
@@ -1789,7 +1803,7 @@
                 <w:noProof/>
                 <w:webHidden/>
               </w:rPr>
-              <w:t>5</w:t>
+              <w:t>6</w:t>
             </w:r>
             <w:r>
               <w:rPr>
@@ -1811,7 +1825,7 @@
               <w:noProof/>
             </w:rPr>
           </w:pPr>
-          <w:hyperlink w:anchor="_Toc429653489" w:history="1">
+          <w:hyperlink w:anchor="_Toc430329734" w:history="1">
             <w:r>
               <w:rPr>
                 <w:rStyle w:val="Hyperlink"/>
@@ -1839,7 +1853,7 @@
                 <w:noProof/>
                 <w:webHidden/>
               </w:rPr>
-              <w:instrText xml:space="preserve"> PAGEREF _Toc429653489 \h </w:instrText>
+              <w:instrText xml:space="preserve"> PAGEREF _Toc430329734 \h </w:instrText>
             </w:r>
             <w:r>
               <w:rPr>
@@ -1859,7 +1873,7 @@
                 <w:noProof/>
                 <w:webHidden/>
               </w:rPr>
-              <w:t>5</w:t>
+              <w:t>6</w:t>
             </w:r>
             <w:r>
               <w:rPr>
@@ -1881,7 +1895,7 @@
               <w:noProof/>
             </w:rPr>
           </w:pPr>
-          <w:hyperlink w:anchor="_Toc429653490" w:history="1">
+          <w:hyperlink w:anchor="_Toc430329735" w:history="1">
             <w:r>
               <w:rPr>
                 <w:rStyle w:val="Hyperlink"/>
@@ -1909,7 +1923,7 @@
                 <w:noProof/>
                 <w:webHidden/>
               </w:rPr>
-              <w:instrText xml:space="preserve"> PAGEREF _Toc429653490 \h </w:instrText>
+              <w:instrText xml:space="preserve"> PAGEREF _Toc430329735 \h </w:instrText>
             </w:r>
             <w:r>
               <w:rPr>
@@ -1929,7 +1943,7 @@
                 <w:noProof/>
                 <w:webHidden/>
               </w:rPr>
-              <w:t>5</w:t>
+              <w:t>6</w:t>
             </w:r>
             <w:r>
               <w:rPr>
@@ -1951,7 +1965,7 @@
               <w:noProof/>
             </w:rPr>
           </w:pPr>
-          <w:hyperlink w:anchor="_Toc429653491" w:history="1">
+          <w:hyperlink w:anchor="_Toc430329736" w:history="1">
             <w:r>
               <w:rPr>
                 <w:rStyle w:val="Hyperlink"/>
@@ -1979,7 +1993,7 @@
                 <w:noProof/>
                 <w:webHidden/>
               </w:rPr>
-              <w:instrText xml:space="preserve"> PAGEREF _Toc429653491 \h </w:instrText>
+              <w:instrText xml:space="preserve"> PAGEREF _Toc430329736 \h </w:instrText>
             </w:r>
             <w:r>
               <w:rPr>
@@ -1999,7 +2013,7 @@
                 <w:noProof/>
                 <w:webHidden/>
               </w:rPr>
-              <w:t>5</w:t>
+              <w:t>6</w:t>
             </w:r>
             <w:r>
               <w:rPr>
@@ -2021,7 +2035,7 @@
               <w:noProof/>
             </w:rPr>
           </w:pPr>
-          <w:hyperlink w:anchor="_Toc429653492" w:history="1">
+          <w:hyperlink w:anchor="_Toc430329737" w:history="1">
             <w:r>
               <w:rPr>
                 <w:rStyle w:val="Hyperlink"/>
@@ -2049,7 +2063,7 @@
                 <w:noProof/>
                 <w:webHidden/>
               </w:rPr>
-              <w:instrText xml:space="preserve"> PAGEREF _Toc429653492 \h </w:instrText>
+              <w:instrText xml:space="preserve"> PAGEREF _Toc430329737 \h </w:instrText>
             </w:r>
             <w:r>
               <w:rPr>
@@ -2069,7 +2083,7 @@
                 <w:noProof/>
                 <w:webHidden/>
               </w:rPr>
-              <w:t>6</w:t>
+              <w:t>7</w:t>
             </w:r>
             <w:r>
               <w:rPr>
@@ -2091,7 +2105,7 @@
               <w:noProof/>
             </w:rPr>
           </w:pPr>
-          <w:hyperlink w:anchor="_Toc429653493" w:history="1">
+          <w:hyperlink w:anchor="_Toc430329738" w:history="1">
             <w:r>
               <w:rPr>
                 <w:rStyle w:val="Hyperlink"/>
@@ -2119,7 +2133,7 @@
                 <w:noProof/>
                 <w:webHidden/>
               </w:rPr>
-              <w:instrText xml:space="preserve"> PAGEREF _Toc429653493 \h </w:instrText>
+              <w:instrText xml:space="preserve"> PAGEREF _Toc430329738 \h </w:instrText>
             </w:r>
             <w:r>
               <w:rPr>
@@ -2139,7 +2153,7 @@
                 <w:noProof/>
                 <w:webHidden/>
               </w:rPr>
-              <w:t>7</w:t>
+              <w:t>8</w:t>
             </w:r>
             <w:r>
               <w:rPr>
@@ -2161,7 +2175,7 @@
               <w:noProof/>
             </w:rPr>
           </w:pPr>
-          <w:hyperlink w:anchor="_Toc429653494" w:history="1">
+          <w:hyperlink w:anchor="_Toc430329739" w:history="1">
             <w:r>
               <w:rPr>
                 <w:rStyle w:val="Hyperlink"/>
@@ -2189,7 +2203,7 @@
                 <w:noProof/>
                 <w:webHidden/>
               </w:rPr>
-              <w:instrText xml:space="preserve"> PAGEREF _Toc429653494 \h </w:instrText>
+              <w:instrText xml:space="preserve"> PAGEREF _Toc430329739 \h </w:instrText>
             </w:r>
             <w:r>
               <w:rPr>
@@ -2209,7 +2223,7 @@
                 <w:noProof/>
                 <w:webHidden/>
               </w:rPr>
-              <w:t>7</w:t>
+              <w:t>8</w:t>
             </w:r>
             <w:r>
               <w:rPr>
@@ -2231,7 +2245,7 @@
               <w:noProof/>
             </w:rPr>
           </w:pPr>
-          <w:hyperlink w:anchor="_Toc429653495" w:history="1">
+          <w:hyperlink w:anchor="_Toc430329740" w:history="1">
             <w:r>
               <w:rPr>
                 <w:rStyle w:val="Hyperlink"/>
@@ -2259,7 +2273,7 @@
                 <w:noProof/>
                 <w:webHidden/>
               </w:rPr>
-              <w:instrText xml:space="preserve"> PAGEREF _Toc429653495 \h </w:instrText>
+              <w:instrText xml:space="preserve"> PAGEREF _Toc430329740 \h </w:instrText>
             </w:r>
             <w:r>
               <w:rPr>
@@ -2279,7 +2293,7 @@
                 <w:noProof/>
                 <w:webHidden/>
               </w:rPr>
-              <w:t>7</w:t>
+              <w:t>8</w:t>
             </w:r>
             <w:r>
               <w:rPr>
@@ -2301,7 +2315,7 @@
               <w:noProof/>
             </w:rPr>
           </w:pPr>
-          <w:hyperlink w:anchor="_Toc429653496" w:history="1">
+          <w:hyperlink w:anchor="_Toc430329741" w:history="1">
             <w:r>
               <w:rPr>
                 <w:rStyle w:val="Hyperlink"/>
@@ -2329,7 +2343,7 @@
                 <w:noProof/>
                 <w:webHidden/>
               </w:rPr>
-              <w:instrText xml:space="preserve"> PAGEREF _Toc429653496 \h </w:instrText>
+              <w:instrText xml:space="preserve"> PAGEREF _Toc430329741 \h </w:instrText>
             </w:r>
             <w:r>
               <w:rPr>
@@ -2349,7 +2363,7 @@
                 <w:noProof/>
                 <w:webHidden/>
               </w:rPr>
-              <w:t>8</w:t>
+              <w:t>9</w:t>
             </w:r>
             <w:r>
               <w:rPr>
@@ -2371,7 +2385,7 @@
               <w:noProof/>
             </w:rPr>
           </w:pPr>
-          <w:hyperlink w:anchor="_Toc429653497" w:history="1">
+          <w:hyperlink w:anchor="_Toc430329742" w:history="1">
             <w:r>
               <w:rPr>
                 <w:rStyle w:val="Hyperlink"/>
@@ -2399,7 +2413,7 @@
                 <w:noProof/>
                 <w:webHidden/>
               </w:rPr>
-              <w:instrText xml:space="preserve"> PAGEREF _Toc429653497 \h </w:instrText>
+              <w:instrText xml:space="preserve"> PAGEREF _Toc430329742 \h </w:instrText>
             </w:r>
             <w:r>
               <w:rPr>
@@ -2419,7 +2433,7 @@
                 <w:noProof/>
                 <w:webHidden/>
               </w:rPr>
-              <w:t>8</w:t>
+              <w:t>9</w:t>
             </w:r>
             <w:r>
               <w:rPr>
@@ -2441,14 +2455,14 @@
               <w:noProof/>
             </w:rPr>
           </w:pPr>
-          <w:hyperlink w:anchor="_Toc429653498" w:history="1">
+          <w:hyperlink w:anchor="_Toc430329743" w:history="1">
             <w:r>
               <w:rPr>
                 <w:rStyle w:val="Hyperlink"/>
                 <w:noProof/>
                 <w:lang w:val="en-GB"/>
               </w:rPr>
-              <w:t>About the Nordic DFU Service</w:t>
+              <w:t>About the DFU Service</w:t>
             </w:r>
             <w:r>
               <w:rPr>
@@ -2469,7 +2483,7 @@
                 <w:noProof/>
                 <w:webHidden/>
               </w:rPr>
-              <w:instrText xml:space="preserve"> PAGEREF _Toc429653498 \h </w:instrText>
+              <w:instrText xml:space="preserve"> PAGEREF _Toc430329743 \h </w:instrText>
             </w:r>
             <w:r>
               <w:rPr>
@@ -2489,7 +2503,7 @@
                 <w:noProof/>
                 <w:webHidden/>
               </w:rPr>
-              <w:t>9</w:t>
+              <w:t>10</w:t>
             </w:r>
             <w:r>
               <w:rPr>
@@ -2511,7 +2525,7 @@
               <w:noProof/>
             </w:rPr>
           </w:pPr>
-          <w:hyperlink w:anchor="_Toc429653499" w:history="1">
+          <w:hyperlink w:anchor="_Toc430329744" w:history="1">
             <w:r>
               <w:rPr>
                 <w:rStyle w:val="Hyperlink"/>
@@ -2539,7 +2553,7 @@
                 <w:noProof/>
                 <w:webHidden/>
               </w:rPr>
-              <w:instrText xml:space="preserve"> PAGEREF _Toc429653499 \h </w:instrText>
+              <w:instrText xml:space="preserve"> PAGEREF _Toc430329744 \h </w:instrText>
             </w:r>
             <w:r>
               <w:rPr>
@@ -2559,7 +2573,7 @@
                 <w:noProof/>
                 <w:webHidden/>
               </w:rPr>
-              <w:t>10</w:t>
+              <w:t>11</w:t>
             </w:r>
             <w:r>
               <w:rPr>
@@ -2581,7 +2595,7 @@
               <w:noProof/>
             </w:rPr>
           </w:pPr>
-          <w:hyperlink w:anchor="_Toc429653500" w:history="1">
+          <w:hyperlink w:anchor="_Toc430329745" w:history="1">
             <w:r>
               <w:rPr>
                 <w:rStyle w:val="Hyperlink"/>
@@ -2609,7 +2623,7 @@
                 <w:noProof/>
                 <w:webHidden/>
               </w:rPr>
-              <w:instrText xml:space="preserve"> PAGEREF _Toc429653500 \h </w:instrText>
+              <w:instrText xml:space="preserve"> PAGEREF _Toc430329745 \h </w:instrText>
             </w:r>
             <w:r>
               <w:rPr>
@@ -2629,7 +2643,7 @@
                 <w:noProof/>
                 <w:webHidden/>
               </w:rPr>
-              <w:t>11</w:t>
+              <w:t>12</w:t>
             </w:r>
             <w:r>
               <w:rPr>
@@ -2673,7 +2687,7 @@
           <w:lang w:val="en-GB"/>
         </w:rPr>
       </w:pPr>
-      <w:bookmarkStart w:id="4" w:name="_Toc429653487"/>
+      <w:bookmarkStart w:id="3" w:name="_Toc430329732"/>
       <w:r>
         <w:rPr>
           <w:lang w:val="en-GB"/>
@@ -2681,6 +2695,139 @@
         <w:lastRenderedPageBreak/>
         <w:t>Introduction</w:t>
       </w:r>
+      <w:bookmarkEnd w:id="3"/>
+    </w:p>
+    <w:p>
+      <w:pPr>
+        <w:rPr>
+          <w:lang w:val="en-GB"/>
+        </w:rPr>
+      </w:pPr>
+      <w:r>
+        <w:rPr>
+          <w:lang w:val="en-GB"/>
+        </w:rPr>
+        <w:t xml:space="preserve">The BBC </w:t>
+      </w:r>
+      <w:r>
+        <w:rPr>
+          <w:lang w:val="en-GB"/>
+        </w:rPr>
+        <w:t>Micro:Bit</w:t>
+      </w:r>
+      <w:r>
+        <w:rPr>
+          <w:lang w:val="en-GB"/>
+        </w:rPr>
+        <w:t xml:space="preserve"> will ship with a default Bluetooth Low Energy Profile flashed to it. </w:t>
+      </w:r>
+      <w:r>
+        <w:rPr>
+          <w:lang w:val="en-GB"/>
+        </w:rPr>
+        <w:t xml:space="preserve">This profile, in the terminology in use by the BBC is to be used with the “tethered device”. </w:t>
+      </w:r>
+    </w:p>
+    <w:p>
+      <w:pPr>
+        <w:rPr>
+          <w:lang w:val="en-GB"/>
+        </w:rPr>
+      </w:pPr>
+      <w:r>
+        <w:rPr>
+          <w:lang w:val="en-GB"/>
+        </w:rPr>
+        <w:t>The profile consist</w:t>
+      </w:r>
+      <w:r>
+        <w:rPr>
+          <w:lang w:val="en-GB"/>
+        </w:rPr>
+        <w:t>s</w:t>
+      </w:r>
+      <w:r>
+        <w:rPr>
+          <w:lang w:val="en-GB"/>
+        </w:rPr>
+        <w:t xml:space="preserve"> of various “services” and “characteristics” designed to give easy access to the </w:t>
+      </w:r>
+      <w:r>
+        <w:rPr>
+          <w:lang w:val="en-GB"/>
+        </w:rPr>
+        <w:t>Micro:Bit</w:t>
+      </w:r>
+      <w:r>
+        <w:rPr>
+          <w:lang w:val="en-GB"/>
+        </w:rPr>
+        <w:t xml:space="preserve">’s hardware so that initial exploration of the device’s capabilities may take place using a corresponding, standard smart phone application. </w:t>
+      </w:r>
+    </w:p>
+    <w:p>
+      <w:pPr>
+        <w:rPr>
+          <w:lang w:val="en-GB"/>
+        </w:rPr>
+      </w:pPr>
+      <w:r>
+        <w:rPr>
+          <w:lang w:val="en-GB"/>
+        </w:rPr>
+        <w:t>Gi</w:t>
+      </w:r>
+      <w:r>
+        <w:rPr>
+          <w:lang w:val="en-GB"/>
+        </w:rPr>
+        <w:t>v</w:t>
+      </w:r>
+      <w:r>
+        <w:rPr>
+          <w:lang w:val="en-GB"/>
+        </w:rPr>
+        <w:t xml:space="preserve">en the nature of </w:t>
+      </w:r>
+      <w:r>
+        <w:rPr>
+          <w:lang w:val="en-GB"/>
+        </w:rPr>
+        <w:t>Micro:Bit</w:t>
+      </w:r>
+      <w:r>
+        <w:rPr>
+          <w:lang w:val="en-GB"/>
+        </w:rPr>
+        <w:t xml:space="preserve"> and the tools which will be available to developers, it will be possible for the profile to be partly or completely changed and replaced with a profile of the developer’s own design. The latter case is out of scope for this document which focuses on the standard, default profile</w:t>
+      </w:r>
+      <w:r>
+        <w:rPr>
+          <w:lang w:val="en-GB"/>
+        </w:rPr>
+        <w:t>for the tethered device scenario</w:t>
+      </w:r>
+      <w:r>
+        <w:rPr>
+          <w:lang w:val="en-GB"/>
+        </w:rPr>
+        <w:t xml:space="preserve"> only.</w:t>
+      </w:r>
+    </w:p>
+    <w:p>
+      <w:pPr>
+        <w:pStyle w:val="Heading2"/>
+        <w:rPr>
+          <w:lang w:val="en-GB"/>
+        </w:rPr>
+      </w:pPr>
+      <w:bookmarkStart w:id="4" w:name="_Toc430329733"/>
+      <w:r>
+        <w:rPr>
+          <w:lang w:val="en-GB"/>
+        </w:rPr>
+        <w:t>Profile Design</w:t>
+      </w:r>
       <w:bookmarkEnd w:id="4"/>
     </w:p>
     <w:p>
@@ -2693,8 +2840,282 @@
         <w:rPr>
           <w:lang w:val="en-GB"/>
         </w:rPr>
-        <w:t xml:space="preserve">The BBC </w:t>
-      </w:r>
+        <w:t xml:space="preserve">The profile was designed using Bluetooth Developer Studio and is presented in the form of </w:t>
+      </w:r>
+      <w:r>
+        <w:rPr>
+          <w:lang w:val="en-GB"/>
+        </w:rPr>
+        <w:t>two</w:t>
+      </w:r>
+      <w:r>
+        <w:rPr>
+          <w:lang w:val="en-GB"/>
+        </w:rPr>
+        <w:t xml:space="preserve"> associated PDF document</w:t>
+      </w:r>
+      <w:r>
+        <w:rPr>
+          <w:lang w:val="en-GB"/>
+        </w:rPr>
+        <w:t>s depicting the profile at different levels of detail,</w:t>
+      </w:r>
+      <w:r>
+        <w:rPr>
+          <w:lang w:val="en-GB"/>
+        </w:rPr>
+        <w:t xml:space="preserve"> which should be consulted </w:t>
+      </w:r>
+      <w:r>
+        <w:rPr>
+          <w:lang w:val="en-GB"/>
+        </w:rPr>
+        <w:t>alongside</w:t>
+      </w:r>
+      <w:r>
+        <w:rPr>
+          <w:lang w:val="en-GB"/>
+        </w:rPr>
+        <w:t xml:space="preserve"> this supplement.</w:t>
+      </w:r>
+    </w:p>
+    <w:p>
+      <w:pPr>
+        <w:pStyle w:val="Heading2"/>
+        <w:rPr>
+          <w:lang w:val="en-GB"/>
+        </w:rPr>
+      </w:pPr>
+      <w:bookmarkStart w:id="5" w:name="_Toc430329734"/>
+      <w:r>
+        <w:rPr>
+          <w:lang w:val="en-GB"/>
+        </w:rPr>
+        <w:t>Status of</w:t>
+      </w:r>
+      <w:r>
+        <w:rPr>
+          <w:lang w:val="en-GB"/>
+        </w:rPr>
+        <w:t xml:space="preserve"> the Design</w:t>
+      </w:r>
+      <w:bookmarkEnd w:id="5"/>
+    </w:p>
+    <w:p>
+      <w:pPr>
+        <w:rPr>
+          <w:lang w:val="en-GB"/>
+        </w:rPr>
+      </w:pPr>
+      <w:r>
+        <w:rPr>
+          <w:lang w:val="en-GB"/>
+        </w:rPr>
+        <w:t>This version of the profile design was signed off on 28</w:t>
+      </w:r>
+      <w:r>
+        <w:rPr>
+          <w:vertAlign w:val="superscript"/>
+          <w:lang w:val="en-GB"/>
+        </w:rPr>
+        <w:t>th</w:t>
+      </w:r>
+      <w:r>
+        <w:rPr>
+          <w:lang w:val="en-GB"/>
+        </w:rPr>
+        <w:t xml:space="preserve"> May 2015. It was</w:t>
+      </w:r>
+      <w:r>
+        <w:rPr>
+          <w:lang w:val="en-GB"/>
+        </w:rPr>
+        <w:t xml:space="preserve"> anticipated however that minor changes w</w:t>
+      </w:r>
+      <w:r>
+        <w:rPr>
+          <w:lang w:val="en-GB"/>
+        </w:rPr>
+        <w:t>ould</w:t>
+      </w:r>
+      <w:r>
+        <w:rPr>
+          <w:lang w:val="en-GB"/>
+        </w:rPr>
+        <w:t xml:space="preserve"> be required and that these will be identified and applied iteratively during the implementation of the profile. For example data types may need optimising</w:t>
+      </w:r>
+      <w:r>
+        <w:rPr>
+          <w:lang w:val="en-GB"/>
+        </w:rPr>
+        <w:t xml:space="preserve">. </w:t>
+      </w:r>
+      <w:r>
+        <w:rPr>
+          <w:lang w:val="en-GB"/>
+        </w:rPr>
+        <w:t>Any f</w:t>
+      </w:r>
+      <w:r>
+        <w:rPr>
+          <w:lang w:val="en-GB"/>
+        </w:rPr>
+        <w:t>u</w:t>
+      </w:r>
+      <w:r>
+        <w:rPr>
+          <w:lang w:val="en-GB"/>
+        </w:rPr>
+        <w:t>rther changes</w:t>
+      </w:r>
+      <w:r>
+        <w:rPr>
+          <w:lang w:val="en-GB"/>
+        </w:rPr>
+        <w:t xml:space="preserve"> will mostly require the profile designer, Martin Woolley of the Bluetooth SIG to </w:t>
+      </w:r>
+      <w:r>
+        <w:rPr>
+          <w:lang w:val="en-GB"/>
+        </w:rPr>
+        <w:t>work</w:t>
+      </w:r>
+      <w:r>
+        <w:rPr>
+          <w:lang w:val="en-GB"/>
+        </w:rPr>
+        <w:t xml:space="preserve"> with Joe Finney of Lancaster University. </w:t>
+      </w:r>
+    </w:p>
+    <w:p>
+      <w:pPr>
+        <w:rPr>
+          <w:b/>
+          <w:lang w:val="en-GB"/>
+        </w:rPr>
+      </w:pPr>
+      <w:r>
+        <w:rPr>
+          <w:b/>
+          <w:lang w:val="en-GB"/>
+        </w:rPr>
+        <w:t>T</w:t>
+      </w:r>
+      <w:r>
+        <w:rPr>
+          <w:b/>
+          <w:lang w:val="en-GB"/>
+        </w:rPr>
+        <w:t xml:space="preserve">he design </w:t>
+      </w:r>
+      <w:r>
+        <w:rPr>
+          <w:b/>
+          <w:lang w:val="en-GB"/>
+        </w:rPr>
+        <w:t>should now be considered to be</w:t>
+      </w:r>
+      <w:r>
+        <w:rPr>
+          <w:b/>
+          <w:lang w:val="en-GB"/>
+        </w:rPr>
+        <w:t xml:space="preserve"> under change control.</w:t>
+      </w:r>
+    </w:p>
+    <w:p>
+      <w:pPr>
+        <w:rPr>
+          <w:lang w:val="en-GB"/>
+        </w:rPr>
+      </w:pPr>
+      <w:r>
+        <w:rPr>
+          <w:lang w:val="en-GB"/>
+        </w:rPr>
+        <w:t>V1.5 10</w:t>
+      </w:r>
+      <w:r>
+        <w:rPr>
+          <w:vertAlign w:val="superscript"/>
+          <w:lang w:val="en-GB"/>
+        </w:rPr>
+        <w:t>th</w:t>
+      </w:r>
+      <w:r>
+        <w:rPr>
+          <w:lang w:val="en-GB"/>
+        </w:rPr>
+        <w:t xml:space="preserve"> September: The profile is now being implemented and some optimisation is taking place largely to reduce the memory footprint.</w:t>
+      </w:r>
+    </w:p>
+    <w:p>
+      <w:pPr>
+        <w:pStyle w:val="Heading2"/>
+        <w:rPr>
+          <w:lang w:val="en-GB"/>
+        </w:rPr>
+      </w:pPr>
+      <w:bookmarkStart w:id="6" w:name="_Toc430329735"/>
+      <w:r>
+        <w:rPr>
+          <w:lang w:val="en-GB"/>
+        </w:rPr>
+        <w:t>Assumptions</w:t>
+      </w:r>
+      <w:bookmarkEnd w:id="6"/>
+    </w:p>
+    <w:p>
+      <w:pPr>
+        <w:rPr>
+          <w:lang w:val="en-GB"/>
+        </w:rPr>
+      </w:pPr>
+      <w:r>
+        <w:rPr>
+          <w:lang w:val="en-GB"/>
+        </w:rPr>
+        <w:t>This initial</w:t>
+      </w:r>
+      <w:r>
+        <w:rPr>
+          <w:lang w:val="en-GB"/>
+        </w:rPr>
+        <w:t xml:space="preserve"> </w:t>
+      </w:r>
+      <w:r>
+        <w:rPr>
+          <w:lang w:val="en-GB"/>
+        </w:rPr>
+        <w:t>profile</w:t>
+      </w:r>
+      <w:r>
+        <w:rPr>
+          <w:lang w:val="en-GB"/>
+        </w:rPr>
+        <w:t xml:space="preserve"> design is based on discussions </w:t>
+      </w:r>
+      <w:r>
+        <w:rPr>
+          <w:lang w:val="en-GB"/>
+        </w:rPr>
+        <w:t xml:space="preserve">with other members of the team </w:t>
+      </w:r>
+      <w:r>
+        <w:rPr>
+          <w:lang w:val="en-GB"/>
+        </w:rPr>
+        <w:t>and various assumptions. As far as possible, assumptions have been documented here for reference purposes.</w:t>
+      </w:r>
+    </w:p>
+    <w:p>
+      <w:pPr>
+        <w:pStyle w:val="Heading3"/>
+        <w:rPr>
+          <w:lang w:val="en-GB"/>
+        </w:rPr>
+      </w:pPr>
+      <w:bookmarkStart w:id="7" w:name="_Toc430329736"/>
       <w:r>
         <w:rPr>
           <w:lang w:val="en-GB"/>
@@ -2705,416 +3126,9 @@
         <w:rPr>
           <w:lang w:val="en-GB"/>
         </w:rPr>
-        <w:t xml:space="preserve"> will ship with a default Bluetooth Low Energy Profile flashed to it. </w:t>
-      </w:r>
-      <w:r>
-        <w:rPr>
-          <w:lang w:val="en-GB"/>
-        </w:rPr>
-        <w:t xml:space="preserve">This profile, in the terminology in use by the BBC is to be used with the “tethered device”. </w:t>
-      </w:r>
-    </w:p>
-    <w:p>
-      <w:pPr>
-        <w:rPr>
-          <w:lang w:val="en-GB"/>
-        </w:rPr>
-      </w:pPr>
-      <w:r>
-        <w:rPr>
-          <w:lang w:val="en-GB"/>
-        </w:rPr>
-        <w:t>The profile consist</w:t>
-      </w:r>
-      <w:r>
-        <w:rPr>
-          <w:lang w:val="en-GB"/>
-        </w:rPr>
-        <w:t>s</w:t>
-      </w:r>
-      <w:r>
-        <w:rPr>
-          <w:lang w:val="en-GB"/>
-        </w:rPr>
-        <w:t xml:space="preserve"> of various “services” and “characteristics” designed to give easy access to the </w:t>
-      </w:r>
-      <w:r>
-        <w:rPr>
-          <w:lang w:val="en-GB"/>
-        </w:rPr>
-        <w:t>Micro:Bit</w:t>
-      </w:r>
-      <w:r>
-        <w:rPr>
-          <w:lang w:val="en-GB"/>
-        </w:rPr>
-        <w:t xml:space="preserve">’s hardware so that initial exploration of the device’s capabilities may take place using a corresponding, standard smart phone application. </w:t>
-      </w:r>
-    </w:p>
-    <w:p>
-      <w:pPr>
-        <w:rPr>
-          <w:lang w:val="en-GB"/>
-        </w:rPr>
-      </w:pPr>
-      <w:r>
-        <w:rPr>
-          <w:lang w:val="en-GB"/>
-        </w:rPr>
-        <w:t>Gi</w:t>
-      </w:r>
-      <w:r>
-        <w:rPr>
-          <w:lang w:val="en-GB"/>
-        </w:rPr>
-        <w:t>v</w:t>
-      </w:r>
-      <w:r>
-        <w:rPr>
-          <w:lang w:val="en-GB"/>
-        </w:rPr>
-        <w:t xml:space="preserve">en the nature of </w:t>
-      </w:r>
-      <w:r>
-        <w:rPr>
-          <w:lang w:val="en-GB"/>
-        </w:rPr>
-        <w:t>Micro:Bit</w:t>
-      </w:r>
-      <w:r>
-        <w:rPr>
-          <w:lang w:val="en-GB"/>
-        </w:rPr>
-        <w:t xml:space="preserve"> and the tools which will be available to developers, it will be possible for the profile to be partly or completely changed and replaced with a profile of the developer’s own design. The latter case is out of scope for this document which focuses on the standard, default profile</w:t>
-      </w:r>
-      <w:r>
-        <w:rPr>
-          <w:lang w:val="en-GB"/>
-        </w:rPr>
-        <w:t>for the tethered device scenario</w:t>
-      </w:r>
-      <w:r>
-        <w:rPr>
-          <w:lang w:val="en-GB"/>
-        </w:rPr>
-        <w:t xml:space="preserve"> only.</w:t>
-      </w:r>
-    </w:p>
-    <w:p>
-      <w:pPr>
-        <w:pStyle w:val="Heading2"/>
-        <w:rPr>
-          <w:lang w:val="en-GB"/>
-        </w:rPr>
-      </w:pPr>
-      <w:bookmarkStart w:id="5" w:name="_Toc429653488"/>
-      <w:r>
-        <w:rPr>
-          <w:lang w:val="en-GB"/>
-        </w:rPr>
-        <w:t>Profile Design</w:t>
-      </w:r>
-      <w:bookmarkEnd w:id="5"/>
-    </w:p>
-    <w:p>
-      <w:pPr>
-        <w:rPr>
-          <w:lang w:val="en-GB"/>
-        </w:rPr>
-      </w:pPr>
-      <w:r>
-        <w:rPr>
-          <w:lang w:val="en-GB"/>
-        </w:rPr>
-        <w:t xml:space="preserve">The profile was designed using Bluetooth Developer Studio and is presented in the form of </w:t>
-      </w:r>
-      <w:r>
-        <w:rPr>
-          <w:lang w:val="en-GB"/>
-        </w:rPr>
-        <w:t>two</w:t>
-      </w:r>
-      <w:r>
-        <w:rPr>
-          <w:lang w:val="en-GB"/>
-        </w:rPr>
-        <w:t xml:space="preserve"> associated PDF document</w:t>
-      </w:r>
-      <w:r>
-        <w:rPr>
-          <w:lang w:val="en-GB"/>
-        </w:rPr>
-        <w:t>s depicting the profile at different levels of detail,</w:t>
-      </w:r>
-      <w:r>
-        <w:rPr>
-          <w:lang w:val="en-GB"/>
-        </w:rPr>
-        <w:t xml:space="preserve"> which should be consulted </w:t>
-      </w:r>
-      <w:r>
-        <w:rPr>
-          <w:lang w:val="en-GB"/>
-        </w:rPr>
-        <w:t>alongside</w:t>
-      </w:r>
-      <w:r>
-        <w:rPr>
-          <w:lang w:val="en-GB"/>
-        </w:rPr>
-        <w:t xml:space="preserve"> this supplement.</w:t>
-      </w:r>
-    </w:p>
-    <w:p>
-      <w:pPr>
-        <w:pStyle w:val="Heading2"/>
-        <w:rPr>
-          <w:lang w:val="en-GB"/>
-        </w:rPr>
-      </w:pPr>
-      <w:bookmarkStart w:id="6" w:name="_Toc429653489"/>
-      <w:r>
-        <w:rPr>
-          <w:lang w:val="en-GB"/>
-        </w:rPr>
-        <w:t>Status of</w:t>
-      </w:r>
-      <w:r>
-        <w:rPr>
-          <w:lang w:val="en-GB"/>
-        </w:rPr>
-        <w:t xml:space="preserve"> the Design</w:t>
-      </w:r>
-      <w:bookmarkEnd w:id="6"/>
-    </w:p>
-    <w:p>
-      <w:pPr>
-        <w:rPr>
-          <w:lang w:val="en-GB"/>
-        </w:rPr>
-      </w:pPr>
-      <w:r>
-        <w:rPr>
-          <w:lang w:val="en-GB"/>
-        </w:rPr>
-        <w:t>This version of the profile design was signed off on 28</w:t>
-      </w:r>
-      <w:r>
-        <w:rPr>
-          <w:vertAlign w:val="superscript"/>
-          <w:lang w:val="en-GB"/>
-        </w:rPr>
-        <w:t>th</w:t>
-      </w:r>
-      <w:r>
-        <w:rPr>
-          <w:lang w:val="en-GB"/>
-        </w:rPr>
-        <w:t xml:space="preserve"> May 2015. It was</w:t>
-      </w:r>
-      <w:r>
-        <w:rPr>
-          <w:lang w:val="en-GB"/>
-        </w:rPr>
-        <w:t xml:space="preserve"> anticipated however that minor changes w</w:t>
-      </w:r>
-      <w:r>
-        <w:rPr>
-          <w:lang w:val="en-GB"/>
-        </w:rPr>
-        <w:t>ould</w:t>
-      </w:r>
-      <w:r>
-        <w:rPr>
-          <w:lang w:val="en-GB"/>
-        </w:rPr>
-        <w:t xml:space="preserve"> be required and that these will be identified and applied iteratively during the implementation of the profile. For example data types may need optimising</w:t>
-      </w:r>
-      <w:r>
-        <w:rPr>
-          <w:lang w:val="en-GB"/>
-        </w:rPr>
-        <w:t xml:space="preserve">. </w:t>
-      </w:r>
-      <w:r>
-        <w:rPr>
-          <w:lang w:val="en-GB"/>
-        </w:rPr>
-        <w:t>Any f</w:t>
-      </w:r>
-      <w:r>
-        <w:rPr>
-          <w:lang w:val="en-GB"/>
-        </w:rPr>
-        <w:t>u</w:t>
-      </w:r>
-      <w:r>
-        <w:rPr>
-          <w:lang w:val="en-GB"/>
-        </w:rPr>
-        <w:t>rther changes</w:t>
-      </w:r>
-      <w:r>
-        <w:rPr>
-          <w:lang w:val="en-GB"/>
-        </w:rPr>
-        <w:t xml:space="preserve"> will mostly require the profile designer, Martin Woolley of the Bluetooth SIG to </w:t>
-      </w:r>
-      <w:r>
-        <w:rPr>
-          <w:lang w:val="en-GB"/>
-        </w:rPr>
-        <w:t>work</w:t>
-      </w:r>
-      <w:r>
-        <w:rPr>
-          <w:lang w:val="en-GB"/>
-        </w:rPr>
-        <w:t xml:space="preserve"> with Joe Finney of Lancaster University. </w:t>
-      </w:r>
-    </w:p>
-    <w:p>
-      <w:pPr>
-        <w:rPr>
-          <w:b/>
-          <w:lang w:val="en-GB"/>
-        </w:rPr>
-      </w:pPr>
-      <w:r>
-        <w:rPr>
-          <w:b/>
-          <w:lang w:val="en-GB"/>
-        </w:rPr>
-        <w:t>T</w:t>
-      </w:r>
-      <w:r>
-        <w:rPr>
-          <w:b/>
-          <w:lang w:val="en-GB"/>
-        </w:rPr>
-        <w:t xml:space="preserve">he design </w:t>
-      </w:r>
-      <w:r>
-        <w:rPr>
-          <w:b/>
-          <w:lang w:val="en-GB"/>
-        </w:rPr>
-        <w:t>should now be considered to be</w:t>
-      </w:r>
-      <w:r>
-        <w:rPr>
-          <w:b/>
-          <w:lang w:val="en-GB"/>
-        </w:rPr>
-        <w:t xml:space="preserve"> under change control.</w:t>
-      </w:r>
-    </w:p>
-    <w:p>
-      <w:pPr>
-        <w:rPr>
-          <w:lang w:val="en-GB"/>
-        </w:rPr>
-      </w:pPr>
-      <w:r>
-        <w:rPr>
-          <w:lang w:val="en-GB"/>
-        </w:rPr>
-        <w:t>V1.5 10</w:t>
-      </w:r>
-      <w:r>
-        <w:rPr>
-          <w:vertAlign w:val="superscript"/>
-          <w:lang w:val="en-GB"/>
-        </w:rPr>
-        <w:t>th</w:t>
-      </w:r>
-      <w:r>
-        <w:rPr>
-          <w:lang w:val="en-GB"/>
-        </w:rPr>
-        <w:t xml:space="preserve"> September: The profile is now being implemented and some optimisation is taking place largely to reduce the memory footprint.</w:t>
-      </w:r>
-    </w:p>
-    <w:p>
-      <w:pPr>
-        <w:pStyle w:val="Heading2"/>
-        <w:rPr>
-          <w:lang w:val="en-GB"/>
-        </w:rPr>
-      </w:pPr>
-      <w:bookmarkStart w:id="7" w:name="_Toc429653490"/>
-      <w:r>
-        <w:rPr>
-          <w:lang w:val="en-GB"/>
-        </w:rPr>
-        <w:t>Assumptions</w:t>
+        <w:t xml:space="preserve"> Hardware Specification</w:t>
       </w:r>
       <w:bookmarkEnd w:id="7"/>
-    </w:p>
-    <w:p>
-      <w:pPr>
-        <w:rPr>
-          <w:lang w:val="en-GB"/>
-        </w:rPr>
-      </w:pPr>
-      <w:r>
-        <w:rPr>
-          <w:lang w:val="en-GB"/>
-        </w:rPr>
-        <w:t>This initial</w:t>
-      </w:r>
-      <w:r>
-        <w:rPr>
-          <w:lang w:val="en-GB"/>
-        </w:rPr>
-        <w:t xml:space="preserve"> </w:t>
-      </w:r>
-      <w:r>
-        <w:rPr>
-          <w:lang w:val="en-GB"/>
-        </w:rPr>
-        <w:t>profile</w:t>
-      </w:r>
-      <w:r>
-        <w:rPr>
-          <w:lang w:val="en-GB"/>
-        </w:rPr>
-        <w:t xml:space="preserve"> design is based on discussions </w:t>
-      </w:r>
-      <w:r>
-        <w:rPr>
-          <w:lang w:val="en-GB"/>
-        </w:rPr>
-        <w:t xml:space="preserve">with other members of the team </w:t>
-      </w:r>
-      <w:r>
-        <w:rPr>
-          <w:lang w:val="en-GB"/>
-        </w:rPr>
-        <w:t>and various assumptions. As far as possible, assumptions have been documented here for reference purposes.</w:t>
-      </w:r>
-    </w:p>
-    <w:p>
-      <w:pPr>
-        <w:pStyle w:val="Heading3"/>
-        <w:rPr>
-          <w:lang w:val="en-GB"/>
-        </w:rPr>
-      </w:pPr>
-      <w:bookmarkStart w:id="8" w:name="_Toc429653491"/>
-      <w:r>
-        <w:rPr>
-          <w:lang w:val="en-GB"/>
-        </w:rPr>
-        <w:t>Micro:Bit</w:t>
-      </w:r>
-      <w:r>
-        <w:rPr>
-          <w:lang w:val="en-GB"/>
-        </w:rPr>
-        <w:t xml:space="preserve"> Hardware Specification</w:t>
-      </w:r>
-      <w:bookmarkEnd w:id="8"/>
     </w:p>
     <w:p>
       <w:pPr>
@@ -3339,253 +3353,253 @@
           <w:lang w:val="en-GB"/>
         </w:rPr>
       </w:pPr>
-      <w:bookmarkStart w:id="9" w:name="_Toc429653492"/>
+      <w:bookmarkStart w:id="8" w:name="_Toc430329737"/>
       <w:r>
         <w:rPr>
           <w:lang w:val="en-GB"/>
         </w:rPr>
         <w:t>General Design Assumptions</w:t>
       </w:r>
+      <w:bookmarkEnd w:id="8"/>
+    </w:p>
+    <w:p>
+      <w:pPr>
+        <w:rPr>
+          <w:lang w:val="en-GB"/>
+        </w:rPr>
+      </w:pPr>
+      <w:r>
+        <w:rPr>
+          <w:lang w:val="en-GB"/>
+        </w:rPr>
+        <w:t>Micro:Bit</w:t>
+      </w:r>
+      <w:r>
+        <w:rPr>
+          <w:lang w:val="en-GB"/>
+        </w:rPr>
+        <w:t xml:space="preserve"> will act as a GAP peripheral and advertise so that GAP central devices such as a smart phone can discover and connect to it.</w:t>
+      </w:r>
+    </w:p>
+    <w:p>
+      <w:pPr>
+        <w:rPr>
+          <w:lang w:val="en-GB"/>
+        </w:rPr>
+      </w:pPr>
+      <w:r>
+        <w:rPr>
+          <w:lang w:val="en-GB"/>
+        </w:rPr>
+        <w:t xml:space="preserve">Standard Bluetooth SIG “adopted” services will be used where appropriate in conjunction with custom services designed specifically for </w:t>
+      </w:r>
+      <w:r>
+        <w:rPr>
+          <w:lang w:val="en-GB"/>
+        </w:rPr>
+        <w:t>Micro:Bit</w:t>
+      </w:r>
+      <w:r>
+        <w:rPr>
+          <w:lang w:val="en-GB"/>
+        </w:rPr>
+        <w:t xml:space="preserve">. As such the </w:t>
+      </w:r>
+      <w:r>
+        <w:rPr>
+          <w:lang w:val="en-GB"/>
+        </w:rPr>
+        <w:t>Micro:Bit</w:t>
+      </w:r>
+      <w:r>
+        <w:rPr>
+          <w:lang w:val="en-GB"/>
+        </w:rPr>
+        <w:t xml:space="preserve"> will be shipped with a custom Bluetooth profile. </w:t>
+      </w:r>
+      <w:r>
+        <w:rPr>
+          <w:lang w:val="en-GB"/>
+        </w:rPr>
+        <w:t>At the time of writing, the Generic Access Service, Battery Service and Device Information Service have been identified as useful adopted services and included in the profile.</w:t>
+      </w:r>
+    </w:p>
+    <w:p>
+      <w:pPr>
+        <w:rPr>
+          <w:lang w:val="en-GB"/>
+        </w:rPr>
+      </w:pPr>
+      <w:r>
+        <w:rPr>
+          <w:lang w:val="en-GB"/>
+        </w:rPr>
+        <w:t xml:space="preserve">The </w:t>
+      </w:r>
+      <w:r>
+        <w:rPr>
+          <w:lang w:val="en-GB"/>
+        </w:rPr>
+        <w:t>Micro:Bit</w:t>
+      </w:r>
+      <w:r>
+        <w:rPr>
+          <w:lang w:val="en-GB"/>
+        </w:rPr>
+        <w:t xml:space="preserve"> </w:t>
+      </w:r>
+      <w:r>
+        <w:rPr>
+          <w:lang w:val="en-GB"/>
+        </w:rPr>
+        <w:t xml:space="preserve">“tethered” </w:t>
+      </w:r>
+      <w:r>
+        <w:rPr>
+          <w:lang w:val="en-GB"/>
+        </w:rPr>
+        <w:t xml:space="preserve">profile is based around the capabilities and features of the </w:t>
+      </w:r>
+      <w:r>
+        <w:rPr>
+          <w:lang w:val="en-GB"/>
+        </w:rPr>
+        <w:t>Micro:Bit</w:t>
+      </w:r>
+      <w:r>
+        <w:rPr>
+          <w:lang w:val="en-GB"/>
+        </w:rPr>
+        <w:t xml:space="preserve"> device itself. It is not tightly coupled to any particular application of the device </w:t>
+      </w:r>
+      <w:r>
+        <w:rPr>
+          <w:lang w:val="en-GB"/>
+        </w:rPr>
+        <w:t>such as video control or telephony. I</w:t>
+      </w:r>
+      <w:r>
+        <w:rPr>
+          <w:lang w:val="en-GB"/>
+        </w:rPr>
+        <w:t xml:space="preserve">t is </w:t>
+      </w:r>
+      <w:r>
+        <w:rPr>
+          <w:lang w:val="en-GB"/>
+        </w:rPr>
+        <w:t xml:space="preserve">however </w:t>
+      </w:r>
+      <w:r>
+        <w:rPr>
+          <w:lang w:val="en-GB"/>
+        </w:rPr>
+        <w:t xml:space="preserve">able to indicate actions it wishes a connected client device to perform </w:t>
+      </w:r>
+      <w:r>
+        <w:rPr>
+          <w:lang w:val="en-GB"/>
+        </w:rPr>
+        <w:t>or signal events that have occurred and which the client is expected to act upon in some way</w:t>
+      </w:r>
+      <w:r>
+        <w:rPr>
+          <w:lang w:val="en-GB"/>
+        </w:rPr>
+        <w:t>.</w:t>
+      </w:r>
+    </w:p>
+    <w:p>
+      <w:pPr>
+        <w:rPr>
+          <w:lang w:val="en-GB"/>
+        </w:rPr>
+      </w:pPr>
+      <w:r>
+        <w:rPr>
+          <w:lang w:val="en-GB"/>
+        </w:rPr>
+        <w:t>All services are “primary services” and so may be discovered and enumerated by a client wishing to determine the capabilities of the device.</w:t>
+      </w:r>
+      <w:r>
+        <w:rPr>
+          <w:lang w:val="en-GB"/>
+        </w:rPr>
+        <w:t xml:space="preserve"> </w:t>
+      </w:r>
+    </w:p>
+    <w:p>
+      <w:pPr>
+        <w:rPr>
+          <w:lang w:val="en-GB"/>
+        </w:rPr>
+      </w:pPr>
+      <w:r>
+        <w:rPr>
+          <w:lang w:val="en-GB"/>
+        </w:rPr>
+        <w:t xml:space="preserve">Ease </w:t>
+      </w:r>
+      <w:r>
+        <w:rPr>
+          <w:lang w:val="en-GB"/>
+        </w:rPr>
+        <w:t xml:space="preserve">of use has been considered to be </w:t>
+      </w:r>
+      <w:r>
+        <w:rPr>
+          <w:lang w:val="en-GB"/>
+        </w:rPr>
+        <w:t xml:space="preserve">more important than having absolute configurability </w:t>
+      </w:r>
+      <w:r>
+        <w:rPr>
+          <w:lang w:val="en-GB"/>
+        </w:rPr>
+        <w:t>of all aspects of the hardware (e.g. sensors) in</w:t>
+      </w:r>
+      <w:r>
+        <w:rPr>
+          <w:lang w:val="en-GB"/>
+        </w:rPr>
+        <w:t xml:space="preserve"> the default profile.</w:t>
+      </w:r>
+    </w:p>
+    <w:p>
+      <w:pPr>
+        <w:rPr>
+          <w:lang w:val="en-GB"/>
+        </w:rPr>
+      </w:pPr>
+      <w:r>
+        <w:rPr>
+          <w:lang w:val="en-GB"/>
+        </w:rPr>
+        <w:br w:type="page"/>
+      </w:r>
+    </w:p>
+    <w:p>
+      <w:pPr>
+        <w:rPr>
+          <w:lang w:val="en-GB"/>
+        </w:rPr>
+      </w:pPr>
+    </w:p>
+    <w:p>
+      <w:pPr>
+        <w:pStyle w:val="Heading2"/>
+        <w:rPr>
+          <w:lang w:val="en-GB"/>
+        </w:rPr>
+      </w:pPr>
+      <w:bookmarkStart w:id="9" w:name="_Toc430329738"/>
+      <w:r>
+        <w:rPr>
+          <w:lang w:val="en-GB"/>
+        </w:rPr>
+        <w:t>GATT Services</w:t>
+      </w:r>
       <w:bookmarkEnd w:id="9"/>
-    </w:p>
-    <w:p>
-      <w:pPr>
-        <w:rPr>
-          <w:lang w:val="en-GB"/>
-        </w:rPr>
-      </w:pPr>
-      <w:r>
-        <w:rPr>
-          <w:lang w:val="en-GB"/>
-        </w:rPr>
-        <w:t>Micro:Bit</w:t>
-      </w:r>
-      <w:r>
-        <w:rPr>
-          <w:lang w:val="en-GB"/>
-        </w:rPr>
-        <w:t xml:space="preserve"> will act as a GAP peripheral and advertise so that GAP central devices such as a smart phone can discover and connect to it.</w:t>
-      </w:r>
-    </w:p>
-    <w:p>
-      <w:pPr>
-        <w:rPr>
-          <w:lang w:val="en-GB"/>
-        </w:rPr>
-      </w:pPr>
-      <w:r>
-        <w:rPr>
-          <w:lang w:val="en-GB"/>
-        </w:rPr>
-        <w:t xml:space="preserve">Standard Bluetooth SIG “adopted” services will be used where appropriate in conjunction with custom services designed specifically for </w:t>
-      </w:r>
-      <w:r>
-        <w:rPr>
-          <w:lang w:val="en-GB"/>
-        </w:rPr>
-        <w:t>Micro:Bit</w:t>
-      </w:r>
-      <w:r>
-        <w:rPr>
-          <w:lang w:val="en-GB"/>
-        </w:rPr>
-        <w:t xml:space="preserve">. As such the </w:t>
-      </w:r>
-      <w:r>
-        <w:rPr>
-          <w:lang w:val="en-GB"/>
-        </w:rPr>
-        <w:t>Micro:Bit</w:t>
-      </w:r>
-      <w:r>
-        <w:rPr>
-          <w:lang w:val="en-GB"/>
-        </w:rPr>
-        <w:t xml:space="preserve"> will be shipped with a custom Bluetooth profile. </w:t>
-      </w:r>
-      <w:r>
-        <w:rPr>
-          <w:lang w:val="en-GB"/>
-        </w:rPr>
-        <w:t>At the time of writing, the Generic Access Service, Battery Service and Device Information Service have been identified as useful adopted services and included in the profile.</w:t>
-      </w:r>
-    </w:p>
-    <w:p>
-      <w:pPr>
-        <w:rPr>
-          <w:lang w:val="en-GB"/>
-        </w:rPr>
-      </w:pPr>
-      <w:r>
-        <w:rPr>
-          <w:lang w:val="en-GB"/>
-        </w:rPr>
-        <w:t xml:space="preserve">The </w:t>
-      </w:r>
-      <w:r>
-        <w:rPr>
-          <w:lang w:val="en-GB"/>
-        </w:rPr>
-        <w:t>Micro:Bit</w:t>
-      </w:r>
-      <w:r>
-        <w:rPr>
-          <w:lang w:val="en-GB"/>
-        </w:rPr>
-        <w:t xml:space="preserve"> </w:t>
-      </w:r>
-      <w:r>
-        <w:rPr>
-          <w:lang w:val="en-GB"/>
-        </w:rPr>
-        <w:t xml:space="preserve">“tethered” </w:t>
-      </w:r>
-      <w:r>
-        <w:rPr>
-          <w:lang w:val="en-GB"/>
-        </w:rPr>
-        <w:t xml:space="preserve">profile is based around the capabilities and features of the </w:t>
-      </w:r>
-      <w:r>
-        <w:rPr>
-          <w:lang w:val="en-GB"/>
-        </w:rPr>
-        <w:t>Micro:Bit</w:t>
-      </w:r>
-      <w:r>
-        <w:rPr>
-          <w:lang w:val="en-GB"/>
-        </w:rPr>
-        <w:t xml:space="preserve"> device itself. It is not tightly coupled to any particular application of the device </w:t>
-      </w:r>
-      <w:r>
-        <w:rPr>
-          <w:lang w:val="en-GB"/>
-        </w:rPr>
-        <w:t>such as video control or telephony. I</w:t>
-      </w:r>
-      <w:r>
-        <w:rPr>
-          <w:lang w:val="en-GB"/>
-        </w:rPr>
-        <w:t xml:space="preserve">t is </w:t>
-      </w:r>
-      <w:r>
-        <w:rPr>
-          <w:lang w:val="en-GB"/>
-        </w:rPr>
-        <w:t xml:space="preserve">however </w:t>
-      </w:r>
-      <w:r>
-        <w:rPr>
-          <w:lang w:val="en-GB"/>
-        </w:rPr>
-        <w:t xml:space="preserve">able to indicate actions it wishes a connected client device to perform </w:t>
-      </w:r>
-      <w:r>
-        <w:rPr>
-          <w:lang w:val="en-GB"/>
-        </w:rPr>
-        <w:t>or signal events that have occurred and which the client is expected to act upon in some way</w:t>
-      </w:r>
-      <w:r>
-        <w:rPr>
-          <w:lang w:val="en-GB"/>
-        </w:rPr>
-        <w:t>.</w:t>
-      </w:r>
-    </w:p>
-    <w:p>
-      <w:pPr>
-        <w:rPr>
-          <w:lang w:val="en-GB"/>
-        </w:rPr>
-      </w:pPr>
-      <w:r>
-        <w:rPr>
-          <w:lang w:val="en-GB"/>
-        </w:rPr>
-        <w:t>All services are “primary services” and so may be discovered and enumerated by a client wishing to determine the capabilities of the device.</w:t>
-      </w:r>
-      <w:r>
-        <w:rPr>
-          <w:lang w:val="en-GB"/>
-        </w:rPr>
-        <w:t xml:space="preserve"> </w:t>
-      </w:r>
-    </w:p>
-    <w:p>
-      <w:pPr>
-        <w:rPr>
-          <w:lang w:val="en-GB"/>
-        </w:rPr>
-      </w:pPr>
-      <w:r>
-        <w:rPr>
-          <w:lang w:val="en-GB"/>
-        </w:rPr>
-        <w:t xml:space="preserve">Ease </w:t>
-      </w:r>
-      <w:r>
-        <w:rPr>
-          <w:lang w:val="en-GB"/>
-        </w:rPr>
-        <w:t xml:space="preserve">of use has been considered to be </w:t>
-      </w:r>
-      <w:r>
-        <w:rPr>
-          <w:lang w:val="en-GB"/>
-        </w:rPr>
-        <w:t xml:space="preserve">more important than having absolute configurability </w:t>
-      </w:r>
-      <w:r>
-        <w:rPr>
-          <w:lang w:val="en-GB"/>
-        </w:rPr>
-        <w:t>of all aspects of the hardware (e.g. sensors) in</w:t>
-      </w:r>
-      <w:r>
-        <w:rPr>
-          <w:lang w:val="en-GB"/>
-        </w:rPr>
-        <w:t xml:space="preserve"> the default profile.</w:t>
-      </w:r>
-    </w:p>
-    <w:p>
-      <w:pPr>
-        <w:rPr>
-          <w:lang w:val="en-GB"/>
-        </w:rPr>
-      </w:pPr>
-      <w:r>
-        <w:rPr>
-          <w:lang w:val="en-GB"/>
-        </w:rPr>
-        <w:br w:type="page"/>
-      </w:r>
-    </w:p>
-    <w:p>
-      <w:pPr>
-        <w:rPr>
-          <w:lang w:val="en-GB"/>
-        </w:rPr>
-      </w:pPr>
-    </w:p>
-    <w:p>
-      <w:pPr>
-        <w:pStyle w:val="Heading2"/>
-        <w:rPr>
-          <w:lang w:val="en-GB"/>
-        </w:rPr>
-      </w:pPr>
-      <w:bookmarkStart w:id="10" w:name="_Toc429653493"/>
-      <w:r>
-        <w:rPr>
-          <w:lang w:val="en-GB"/>
-        </w:rPr>
-        <w:t>GATT Services</w:t>
-      </w:r>
-      <w:bookmarkEnd w:id="10"/>
     </w:p>
     <w:tbl>
       <w:tblPr>
@@ -4350,13 +4364,175 @@
           <w:lang w:val="en-GB"/>
         </w:rPr>
       </w:pPr>
-      <w:bookmarkStart w:id="11" w:name="_Toc429653494"/>
+      <w:bookmarkStart w:id="10" w:name="_Toc430329739"/>
       <w:r>
         <w:rPr>
           <w:lang w:val="en-GB"/>
         </w:rPr>
         <w:t>About the Button Service</w:t>
       </w:r>
+      <w:bookmarkEnd w:id="10"/>
+    </w:p>
+    <w:p>
+      <w:pPr>
+        <w:rPr>
+          <w:lang w:val="en-GB"/>
+        </w:rPr>
+      </w:pPr>
+      <w:r>
+        <w:rPr>
+          <w:lang w:val="en-GB"/>
+        </w:rPr>
+        <w:t xml:space="preserve">The Button Service </w:t>
+      </w:r>
+      <w:r>
+        <w:rPr>
+          <w:lang w:val="en-GB"/>
+        </w:rPr>
+        <w:t xml:space="preserve">exposes the two buttons on the </w:t>
+      </w:r>
+      <w:r>
+        <w:rPr>
+          <w:lang w:val="en-GB"/>
+        </w:rPr>
+        <w:t>Micro:Bit</w:t>
+      </w:r>
+      <w:r>
+        <w:rPr>
+          <w:lang w:val="en-GB"/>
+        </w:rPr>
+        <w:t xml:space="preserve"> and allows their state to be read on demand by a connected client or the client to subscribe to notifications of state change.</w:t>
+      </w:r>
+      <w:r>
+        <w:rPr>
+          <w:lang w:val="en-GB"/>
+        </w:rPr>
+        <w:t xml:space="preserve"> </w:t>
+      </w:r>
+      <w:r>
+        <w:rPr>
+          <w:lang w:val="en-GB"/>
+        </w:rPr>
+        <w:t xml:space="preserve">3 </w:t>
+      </w:r>
+      <w:r>
+        <w:rPr>
+          <w:lang w:val="en-GB"/>
+        </w:rPr>
+        <w:t>button state</w:t>
+      </w:r>
+      <w:r>
+        <w:rPr>
+          <w:lang w:val="en-GB"/>
+        </w:rPr>
+        <w:t xml:space="preserve">s are defined and represented by a simple numeric enumeration: </w:t>
+      </w:r>
+      <w:r>
+        <w:rPr>
+          <w:lang w:val="en-GB"/>
+        </w:rPr>
+        <w:t xml:space="preserve"> </w:t>
+      </w:r>
+      <w:r>
+        <w:rPr>
+          <w:lang w:val="en-GB"/>
+        </w:rPr>
+        <w:t xml:space="preserve">0 = not </w:t>
+      </w:r>
+      <w:r>
+        <w:rPr>
+          <w:lang w:val="en-GB"/>
+        </w:rPr>
+        <w:t xml:space="preserve">pressed, </w:t>
+      </w:r>
+      <w:r>
+        <w:rPr>
+          <w:lang w:val="en-GB"/>
+        </w:rPr>
+        <w:t xml:space="preserve">1 = </w:t>
+      </w:r>
+      <w:r>
+        <w:rPr>
+          <w:lang w:val="en-GB"/>
+        </w:rPr>
+        <w:t>pressed</w:t>
+      </w:r>
+      <w:r>
+        <w:rPr>
+          <w:lang w:val="en-GB"/>
+        </w:rPr>
+        <w:t>, 2 = long press</w:t>
+      </w:r>
+      <w:r>
+        <w:rPr>
+          <w:lang w:val="en-GB"/>
+        </w:rPr>
+        <w:t xml:space="preserve">. </w:t>
+      </w:r>
+    </w:p>
+    <w:p>
+      <w:pPr>
+        <w:rPr>
+          <w:lang w:val="en-GB"/>
+        </w:rPr>
+      </w:pPr>
+      <w:r>
+        <w:rPr>
+          <w:lang w:val="en-GB"/>
+        </w:rPr>
+        <w:t xml:space="preserve">The service has </w:t>
+      </w:r>
+      <w:r>
+        <w:rPr>
+          <w:lang w:val="en-GB"/>
+        </w:rPr>
+        <w:t>2</w:t>
+      </w:r>
+      <w:r>
+        <w:rPr>
+          <w:lang w:val="en-GB"/>
+        </w:rPr>
+        <w:t xml:space="preserve"> </w:t>
+      </w:r>
+      <w:r>
+        <w:rPr>
+          <w:lang w:val="en-GB"/>
+        </w:rPr>
+        <w:t xml:space="preserve">instances of the same Button State </w:t>
+      </w:r>
+      <w:r>
+        <w:rPr>
+          <w:lang w:val="en-GB"/>
+        </w:rPr>
+        <w:t>characteristic</w:t>
+      </w:r>
+      <w:r>
+        <w:rPr>
+          <w:lang w:val="en-GB"/>
+        </w:rPr>
+        <w:t>, 1 instance for each of the two physical buttons</w:t>
+      </w:r>
+      <w:r>
+        <w:rPr>
+          <w:lang w:val="en-GB"/>
+        </w:rPr>
+        <w:t xml:space="preserve">. </w:t>
+      </w:r>
+    </w:p>
+    <w:p>
+      <w:pPr>
+        <w:pStyle w:val="Heading3"/>
+        <w:rPr>
+          <w:lang w:val="en-GB"/>
+        </w:rPr>
+      </w:pPr>
+      <w:bookmarkStart w:id="11" w:name="_Toc430329740"/>
+      <w:r>
+        <w:rPr>
+          <w:lang w:val="en-GB"/>
+        </w:rPr>
+        <w:t>About the LED Service</w:t>
+      </w:r>
       <w:bookmarkEnd w:id="11"/>
     </w:p>
     <w:p>
@@ -4369,13 +4545,95 @@
         <w:rPr>
           <w:lang w:val="en-GB"/>
         </w:rPr>
-        <w:t xml:space="preserve">The Button Service </w:t>
-      </w:r>
-      <w:r>
-        <w:rPr>
-          <w:lang w:val="en-GB"/>
-        </w:rPr>
-        <w:t xml:space="preserve">exposes the two buttons on the </w:t>
+        <w:t>The service provides the client with direct control of each individual LED in the display grid. The client may also work at a higher level of abstraction and send strings of text to be displayed one character at a time on the LED display, with configurable scrolling transitions from one character to the next.</w:t>
+      </w:r>
+    </w:p>
+    <w:p>
+      <w:pPr>
+        <w:rPr>
+          <w:lang w:val="en-GB"/>
+        </w:rPr>
+      </w:pPr>
+      <w:r>
+        <w:rPr>
+          <w:lang w:val="en-GB"/>
+        </w:rPr>
+        <w:t>A single characteristic containing a 32 bit mask (7 bits are unused) represents all 25 LEDs with a 0 bit indicating LED OFF and a 1 indicating LED ON. The characteristic may be written or read in a single GATT operation allowing efficient manipulation of all LEDs in the grid.</w:t>
+      </w:r>
+    </w:p>
+    <w:p>
+      <w:pPr>
+        <w:rPr>
+          <w:lang w:val="en-GB"/>
+        </w:rPr>
+      </w:pPr>
+      <w:r>
+        <w:rPr>
+          <w:lang w:val="en-GB"/>
+        </w:rPr>
+        <w:t>Three other characteristics allow a text string to be written to it by the client for display, scrolling speed to be set and scrolling behaviour to be switched on or off.</w:t>
+      </w:r>
+    </w:p>
+    <w:p>
+      <w:pPr>
+        <w:rPr>
+          <w:lang w:val="en-GB"/>
+        </w:rPr>
+      </w:pPr>
+    </w:p>
+    <w:p>
+      <w:pPr>
+        <w:rPr>
+          <w:lang w:val="en-GB"/>
+        </w:rPr>
+      </w:pPr>
+      <w:r>
+        <w:rPr>
+          <w:lang w:val="en-GB"/>
+        </w:rPr>
+        <w:t>The board also has a single “system LED” which is yellow. A distinct characteristic representing the state of this LED is included in the LED service.</w:t>
+      </w:r>
+    </w:p>
+    <w:p>
+      <w:pPr>
+        <w:pStyle w:val="Heading3"/>
+        <w:rPr>
+          <w:lang w:val="en-GB"/>
+        </w:rPr>
+      </w:pPr>
+      <w:bookmarkStart w:id="12" w:name="_Toc430329741"/>
+      <w:r>
+        <w:rPr>
+          <w:lang w:val="en-GB"/>
+        </w:rPr>
+        <w:t>About the IO P</w:t>
+      </w:r>
+      <w:r>
+        <w:rPr>
+          <w:lang w:val="en-GB"/>
+        </w:rPr>
+        <w:t>in</w:t>
+      </w:r>
+      <w:r>
+        <w:rPr>
+          <w:lang w:val="en-GB"/>
+        </w:rPr>
+        <w:t xml:space="preserve"> Service</w:t>
+      </w:r>
+      <w:bookmarkEnd w:id="12"/>
+    </w:p>
+    <w:p>
+      <w:pPr>
+        <w:rPr>
+          <w:i/>
+          <w:lang w:val="en-GB"/>
+        </w:rPr>
+      </w:pPr>
+      <w:r>
+        <w:rPr>
+          <w:lang w:val="en-GB"/>
+        </w:rPr>
+        <w:t xml:space="preserve">18 of the physical pins on the </w:t>
       </w:r>
       <w:r>
         <w:rPr>
@@ -4387,122 +4645,49 @@
         <w:rPr>
           <w:lang w:val="en-GB"/>
         </w:rPr>
-        <w:t xml:space="preserve"> and allows their state to be read on demand by a connected client or the client to subscribe to notifications of state change.</w:t>
-      </w:r>
-      <w:r>
-        <w:rPr>
-          <w:lang w:val="en-GB"/>
-        </w:rPr>
-        <w:t xml:space="preserve"> </w:t>
-      </w:r>
-      <w:r>
-        <w:rPr>
-          <w:lang w:val="en-GB"/>
-        </w:rPr>
-        <w:t xml:space="preserve">3 </w:t>
-      </w:r>
-      <w:r>
-        <w:rPr>
-          <w:lang w:val="en-GB"/>
-        </w:rPr>
-        <w:t>button state</w:t>
-      </w:r>
-      <w:r>
-        <w:rPr>
-          <w:lang w:val="en-GB"/>
-        </w:rPr>
-        <w:t xml:space="preserve">s are defined and represented by a simple numeric enumeration: </w:t>
-      </w:r>
-      <w:r>
-        <w:rPr>
-          <w:lang w:val="en-GB"/>
-        </w:rPr>
-        <w:t xml:space="preserve"> </w:t>
-      </w:r>
-      <w:r>
-        <w:rPr>
-          <w:lang w:val="en-GB"/>
-        </w:rPr>
-        <w:t xml:space="preserve">0 = not </w:t>
-      </w:r>
-      <w:r>
-        <w:rPr>
-          <w:lang w:val="en-GB"/>
-        </w:rPr>
-        <w:t xml:space="preserve">pressed, </w:t>
-      </w:r>
-      <w:r>
-        <w:rPr>
-          <w:lang w:val="en-GB"/>
-        </w:rPr>
-        <w:t xml:space="preserve">1 = </w:t>
-      </w:r>
-      <w:r>
-        <w:rPr>
-          <w:lang w:val="en-GB"/>
-        </w:rPr>
-        <w:t>pressed</w:t>
-      </w:r>
-      <w:r>
-        <w:rPr>
-          <w:lang w:val="en-GB"/>
-        </w:rPr>
-        <w:t>, 2 = long press</w:t>
-      </w:r>
-      <w:r>
-        <w:rPr>
-          <w:lang w:val="en-GB"/>
-        </w:rPr>
-        <w:t xml:space="preserve">. </w:t>
-      </w:r>
-    </w:p>
-    <w:p>
-      <w:pPr>
-        <w:rPr>
-          <w:lang w:val="en-GB"/>
-        </w:rPr>
-      </w:pPr>
-      <w:r>
-        <w:rPr>
-          <w:lang w:val="en-GB"/>
-        </w:rPr>
-        <w:t xml:space="preserve">The service has </w:t>
-      </w:r>
-      <w:r>
-        <w:rPr>
-          <w:lang w:val="en-GB"/>
-        </w:rPr>
-        <w:t>2</w:t>
-      </w:r>
-      <w:r>
-        <w:rPr>
-          <w:lang w:val="en-GB"/>
-        </w:rPr>
-        <w:t xml:space="preserve"> </w:t>
-      </w:r>
-      <w:r>
-        <w:rPr>
-          <w:lang w:val="en-GB"/>
-        </w:rPr>
-        <w:t xml:space="preserve">instances of the same Button State </w:t>
-      </w:r>
-      <w:r>
-        <w:rPr>
-          <w:lang w:val="en-GB"/>
-        </w:rPr>
-        <w:t>characteristic</w:t>
-      </w:r>
-      <w:r>
-        <w:rPr>
-          <w:lang w:val="en-GB"/>
-        </w:rPr>
-        <w:t>, 1 instance for each of the two physical buttons</w:t>
-      </w:r>
-      <w:r>
-        <w:rPr>
-          <w:lang w:val="en-GB"/>
-        </w:rPr>
-        <w:t xml:space="preserve">. </w:t>
+        <w:t xml:space="preserve"> are exposed by this service for use by the client. One characteristic per pin exists in the service and these characteristic represent values read from or written to the corresponding pin. A configuration characteristic allows all pins to be configured for either analogue or digital use via a bit mask.</w:t>
+      </w:r>
+      <w:r>
+        <w:rPr>
+          <w:lang w:val="en-GB"/>
+        </w:rPr>
+        <w:t xml:space="preserve"> A further characteristic allows </w:t>
+      </w:r>
+      <w:r>
+        <w:rPr>
+          <w:lang w:val="en-GB"/>
+        </w:rPr>
+        <w:t>multiple</w:t>
+      </w:r>
+      <w:r>
+        <w:rPr>
+          <w:lang w:val="en-GB"/>
+        </w:rPr>
+        <w:t xml:space="preserve"> pins to be collectively addressed in a single operation</w:t>
+      </w:r>
+      <w:r>
+        <w:rPr>
+          <w:lang w:val="en-GB"/>
+        </w:rPr>
+        <w:t>, thus allowing</w:t>
+      </w:r>
+      <w:r>
+        <w:rPr>
+          <w:lang w:val="en-GB"/>
+        </w:rPr>
+        <w:t xml:space="preserve"> parallel or parallel-like operations</w:t>
+      </w:r>
+      <w:r>
+        <w:rPr>
+          <w:lang w:val="en-GB"/>
+        </w:rPr>
+        <w:t xml:space="preserve"> to</w:t>
+      </w:r>
+      <w:r>
+        <w:rPr>
+          <w:lang w:val="en-GB"/>
+        </w:rPr>
+        <w:t xml:space="preserve"> be supported. The characteristic value consists of a variable length array of structs each of which has an 8 bit pin number and an associated 8 bit value.</w:t>
       </w:r>
     </w:p>
     <w:p>
@@ -4512,93 +4697,18 @@
           <w:lang w:val="en-GB"/>
         </w:rPr>
       </w:pPr>
-      <w:bookmarkStart w:id="12" w:name="_Toc429653495"/>
-      <w:r>
-        <w:rPr>
-          <w:lang w:val="en-GB"/>
-        </w:rPr>
-        <w:t>About the LED Service</w:t>
-      </w:r>
-      <w:bookmarkEnd w:id="12"/>
-    </w:p>
-    <w:p>
-      <w:pPr>
-        <w:rPr>
-          <w:lang w:val="en-GB"/>
-        </w:rPr>
-      </w:pPr>
-      <w:r>
-        <w:rPr>
-          <w:lang w:val="en-GB"/>
-        </w:rPr>
-        <w:t>The service provides the client with direct control of each individual LED in the display grid. The client may also work at a higher level of abstraction and send strings of text to be displayed one character at a time on the LED display, with configurable scrolling transitions from one character to the next.</w:t>
-      </w:r>
-    </w:p>
-    <w:p>
-      <w:pPr>
-        <w:rPr>
-          <w:lang w:val="en-GB"/>
-        </w:rPr>
-      </w:pPr>
-      <w:r>
-        <w:rPr>
-          <w:lang w:val="en-GB"/>
-        </w:rPr>
-        <w:t>A single characteristic containing a 32 bit mask (7 bits are unused) represents all 25 LEDs with a 0 bit indicating LED OFF and a 1 indicating LED ON. The characteristic may be written or read in a single GATT operation allowing efficient manipulation of all LEDs in the grid.</w:t>
-      </w:r>
-    </w:p>
-    <w:p>
-      <w:pPr>
-        <w:rPr>
-          <w:lang w:val="en-GB"/>
-        </w:rPr>
-      </w:pPr>
-      <w:r>
-        <w:rPr>
-          <w:lang w:val="en-GB"/>
-        </w:rPr>
-        <w:t>Three other characteristics allow a text string to be written to it by the client for display, scrolling speed to be set and scrolling behaviour to be switched on or off.</w:t>
-      </w:r>
-    </w:p>
-    <w:p>
-      <w:pPr>
-        <w:rPr>
-          <w:lang w:val="en-GB"/>
-        </w:rPr>
-      </w:pPr>
-    </w:p>
-    <w:p>
-      <w:pPr>
-        <w:rPr>
-          <w:lang w:val="en-GB"/>
-        </w:rPr>
-      </w:pPr>
-      <w:r>
-        <w:rPr>
-          <w:lang w:val="en-GB"/>
-        </w:rPr>
-        <w:t>The board also has a single “system LED” which is yellow. A distinct characteristic representing the state of this LED is included in the LED service.</w:t>
-      </w:r>
-    </w:p>
-    <w:p>
-      <w:pPr>
-        <w:pStyle w:val="Heading3"/>
-        <w:rPr>
-          <w:lang w:val="en-GB"/>
-        </w:rPr>
-      </w:pPr>
-      <w:bookmarkStart w:id="13" w:name="_Toc429653496"/>
-      <w:r>
-        <w:rPr>
-          <w:lang w:val="en-GB"/>
-        </w:rPr>
-        <w:t>About the IO P</w:t>
-      </w:r>
-      <w:r>
-        <w:rPr>
-          <w:lang w:val="en-GB"/>
-        </w:rPr>
-        <w:t>in</w:t>
+      <w:bookmarkStart w:id="13" w:name="_Toc430329742"/>
+      <w:r>
+        <w:rPr>
+          <w:lang w:val="en-GB"/>
+        </w:rPr>
+        <w:t xml:space="preserve">About the </w:t>
+      </w:r>
+      <w:r>
+        <w:rPr>
+          <w:lang w:val="en-GB"/>
+        </w:rPr>
+        <w:t>Event</w:t>
       </w:r>
       <w:r>
         <w:rPr>
@@ -4607,102 +4717,6 @@
         <w:t xml:space="preserve"> Service</w:t>
       </w:r>
       <w:bookmarkEnd w:id="13"/>
-    </w:p>
-    <w:p>
-      <w:pPr>
-        <w:rPr>
-          <w:i/>
-          <w:lang w:val="en-GB"/>
-        </w:rPr>
-      </w:pPr>
-      <w:r>
-        <w:rPr>
-          <w:lang w:val="en-GB"/>
-        </w:rPr>
-        <w:t xml:space="preserve">18 of the physical pins on the </w:t>
-      </w:r>
-      <w:r>
-        <w:rPr>
-          <w:lang w:val="en-GB"/>
-        </w:rPr>
-        <w:t>Micro:Bit</w:t>
-      </w:r>
-      <w:r>
-        <w:rPr>
-          <w:lang w:val="en-GB"/>
-        </w:rPr>
-        <w:t xml:space="preserve"> are exposed by this service for use by the client. One characteristic per pin exists in the service and these characteristic represent values read from or written to the corresponding pin. A configuration characteristic allows all pins to be configured for either analogue or digital use via a bit mask.</w:t>
-      </w:r>
-      <w:r>
-        <w:rPr>
-          <w:lang w:val="en-GB"/>
-        </w:rPr>
-        <w:t xml:space="preserve"> A further characteristic allows </w:t>
-      </w:r>
-      <w:r>
-        <w:rPr>
-          <w:lang w:val="en-GB"/>
-        </w:rPr>
-        <w:t>multiple</w:t>
-      </w:r>
-      <w:r>
-        <w:rPr>
-          <w:lang w:val="en-GB"/>
-        </w:rPr>
-        <w:t xml:space="preserve"> pins to be collectively addressed in a single operation</w:t>
-      </w:r>
-      <w:r>
-        <w:rPr>
-          <w:lang w:val="en-GB"/>
-        </w:rPr>
-        <w:t>, thus allowing</w:t>
-      </w:r>
-      <w:r>
-        <w:rPr>
-          <w:lang w:val="en-GB"/>
-        </w:rPr>
-        <w:t xml:space="preserve"> parallel or parallel-like operations</w:t>
-      </w:r>
-      <w:r>
-        <w:rPr>
-          <w:lang w:val="en-GB"/>
-        </w:rPr>
-        <w:t xml:space="preserve"> to</w:t>
-      </w:r>
-      <w:r>
-        <w:rPr>
-          <w:lang w:val="en-GB"/>
-        </w:rPr>
-        <w:t xml:space="preserve"> be supported. The characteristic value consists of a variable length array of structs each of which has an 8 bit pin number and an associated 8 bit value.</w:t>
-      </w:r>
-    </w:p>
-    <w:p>
-      <w:pPr>
-        <w:pStyle w:val="Heading3"/>
-        <w:rPr>
-          <w:lang w:val="en-GB"/>
-        </w:rPr>
-      </w:pPr>
-      <w:bookmarkStart w:id="14" w:name="_Toc429653497"/>
-      <w:r>
-        <w:rPr>
-          <w:lang w:val="en-GB"/>
-        </w:rPr>
-        <w:t xml:space="preserve">About the </w:t>
-      </w:r>
-      <w:r>
-        <w:rPr>
-          <w:lang w:val="en-GB"/>
-        </w:rPr>
-        <w:t>Event</w:t>
-      </w:r>
-      <w:r>
-        <w:rPr>
-          <w:lang w:val="en-GB"/>
-        </w:rPr>
-        <w:t xml:space="preserve"> Service</w:t>
-      </w:r>
-      <w:bookmarkEnd w:id="14"/>
     </w:p>
     <w:p>
       <w:pPr>
@@ -5356,33 +5370,41 @@
           <w:lang w:val="en-GB"/>
         </w:rPr>
       </w:pPr>
-      <w:bookmarkStart w:id="15" w:name="_Toc429653498"/>
+      <w:bookmarkStart w:id="14" w:name="_Toc430329743"/>
       <w:r>
         <w:rPr>
           <w:lang w:val="en-GB"/>
         </w:rPr>
         <w:t>About the DFU Service</w:t>
       </w:r>
+      <w:bookmarkEnd w:id="14"/>
+    </w:p>
+    <w:p>
+      <w:pPr>
+        <w:rPr>
+          <w:lang w:val="en-GB"/>
+        </w:rPr>
+      </w:pPr>
+      <w:r>
+        <w:rPr>
+          <w:lang w:val="en-GB"/>
+        </w:rPr>
+        <w:t>A service derived from the Nordic DFU service is included in the profile.</w:t>
+      </w:r>
+      <w:r>
+        <w:rPr>
+          <w:lang w:val="en-GB"/>
+        </w:rPr>
+        <w:t xml:space="preserve"> </w:t>
+      </w:r>
+      <w:r>
+        <w:rPr>
+          <w:lang w:val="en-GB"/>
+        </w:rPr>
+        <w:t>Use of this service is documented elsewhere.</w:t>
+      </w:r>
+      <w:bookmarkStart w:id="15" w:name="_GoBack"/>
       <w:bookmarkEnd w:id="15"/>
-    </w:p>
-    <w:p>
-      <w:pPr>
-        <w:rPr>
-          <w:lang w:val="en-GB"/>
-        </w:rPr>
-      </w:pPr>
-      <w:r>
-        <w:rPr>
-          <w:lang w:val="en-GB"/>
-        </w:rPr>
-        <w:t>A service derived from the Nordic DFU service is included in the profile.</w:t>
-      </w:r>
-      <w:r>
-        <w:rPr>
-          <w:lang w:val="en-GB"/>
-        </w:rPr>
-        <w:t xml:space="preserve"> </w:t>
-      </w:r>
     </w:p>
     <w:p>
       <w:pPr>
@@ -5408,7 +5430,7 @@
           <w:lang w:val="en-GB"/>
         </w:rPr>
       </w:pPr>
-      <w:bookmarkStart w:id="16" w:name="_Toc429653499"/>
+      <w:bookmarkStart w:id="16" w:name="_Toc430329744"/>
       <w:r>
         <w:rPr>
           <w:lang w:val="en-GB"/>
@@ -5531,7 +5553,7 @@
           <w:lang w:val="en-GB"/>
         </w:rPr>
       </w:pPr>
-      <w:bookmarkStart w:id="17" w:name="_Toc429653500"/>
+      <w:bookmarkStart w:id="17" w:name="_Toc430329745"/>
       <w:r>
         <w:rPr>
           <w:lang w:val="en-GB"/>
@@ -5609,14 +5631,27 @@
       <w:r>
         <w:t xml:space="preserve">Figure </w:t>
       </w:r>
-      <w:fldSimple w:instr=" SEQ Figure \* ARABIC ">
-        <w:r>
-          <w:rPr>
-            <w:noProof/>
-          </w:rPr>
-          <w:t>1</w:t>
-        </w:r>
-      </w:fldSimple>
+      <w:r>
+        <w:fldChar w:fldCharType="begin"/>
+      </w:r>
+      <w:r>
+        <w:instrText xml:space="preserve"> SEQ Figure \* ARABIC </w:instrText>
+      </w:r>
+      <w:r>
+        <w:fldChar w:fldCharType="separate"/>
+      </w:r>
+      <w:r>
+        <w:rPr>
+          <w:noProof/>
+        </w:rPr>
+        <w:t>1</w:t>
+      </w:r>
+      <w:r>
+        <w:rPr>
+          <w:noProof/>
+        </w:rPr>
+        <w:fldChar w:fldCharType="end"/>
+      </w:r>
       <w:r>
         <w:t xml:space="preserve"> - Button Notifications</w:t>
       </w:r>
@@ -5689,14 +5724,27 @@
       <w:r>
         <w:t xml:space="preserve">Figure </w:t>
       </w:r>
-      <w:fldSimple w:instr=" SEQ Figure \* ARABIC ">
-        <w:r>
-          <w:rPr>
-            <w:noProof/>
-          </w:rPr>
-          <w:t>2</w:t>
-        </w:r>
-      </w:fldSimple>
+      <w:r>
+        <w:fldChar w:fldCharType="begin"/>
+      </w:r>
+      <w:r>
+        <w:instrText xml:space="preserve"> SEQ Figure \* ARABIC </w:instrText>
+      </w:r>
+      <w:r>
+        <w:fldChar w:fldCharType="separate"/>
+      </w:r>
+      <w:r>
+        <w:rPr>
+          <w:noProof/>
+        </w:rPr>
+        <w:t>2</w:t>
+      </w:r>
+      <w:r>
+        <w:rPr>
+          <w:noProof/>
+        </w:rPr>
+        <w:fldChar w:fldCharType="end"/>
+      </w:r>
       <w:r>
         <w:t xml:space="preserve"> - LED control</w:t>
       </w:r>
@@ -5769,14 +5817,27 @@
       <w:r>
         <w:t xml:space="preserve">Figure </w:t>
       </w:r>
-      <w:fldSimple w:instr=" SEQ Figure \* ARABIC ">
-        <w:r>
-          <w:rPr>
-            <w:noProof/>
-          </w:rPr>
-          <w:t>3</w:t>
-        </w:r>
-      </w:fldSimple>
+      <w:r>
+        <w:fldChar w:fldCharType="begin"/>
+      </w:r>
+      <w:r>
+        <w:instrText xml:space="preserve"> SEQ Figure \* ARABIC </w:instrText>
+      </w:r>
+      <w:r>
+        <w:fldChar w:fldCharType="separate"/>
+      </w:r>
+      <w:r>
+        <w:rPr>
+          <w:noProof/>
+        </w:rPr>
+        <w:t>3</w:t>
+      </w:r>
+      <w:r>
+        <w:rPr>
+          <w:noProof/>
+        </w:rPr>
+        <w:fldChar w:fldCharType="end"/>
+      </w:r>
       <w:r>
         <w:t xml:space="preserve"> - Accelerometer config and data notifications</w:t>
       </w:r>
@@ -5850,14 +5911,27 @@
       <w:r>
         <w:t xml:space="preserve">Figure </w:t>
       </w:r>
-      <w:fldSimple w:instr=" SEQ Figure \* ARABIC ">
-        <w:r>
-          <w:rPr>
-            <w:noProof/>
-          </w:rPr>
-          <w:t>4</w:t>
-        </w:r>
-      </w:fldSimple>
+      <w:r>
+        <w:fldChar w:fldCharType="begin"/>
+      </w:r>
+      <w:r>
+        <w:instrText xml:space="preserve"> SEQ Figure \* ARABIC </w:instrText>
+      </w:r>
+      <w:r>
+        <w:fldChar w:fldCharType="separate"/>
+      </w:r>
+      <w:r>
+        <w:rPr>
+          <w:noProof/>
+        </w:rPr>
+        <w:t>4</w:t>
+      </w:r>
+      <w:r>
+        <w:rPr>
+          <w:noProof/>
+        </w:rPr>
+        <w:fldChar w:fldCharType="end"/>
+      </w:r>
       <w:r>
         <w:t xml:space="preserve"> - Client determining </w:t>
       </w:r>
@@ -5933,14 +6007,27 @@
       <w:r>
         <w:t xml:space="preserve">Figure </w:t>
       </w:r>
-      <w:fldSimple w:instr=" SEQ Figure \* ARABIC ">
-        <w:r>
-          <w:rPr>
-            <w:noProof/>
-          </w:rPr>
-          <w:t>5</w:t>
-        </w:r>
-      </w:fldSimple>
+      <w:r>
+        <w:fldChar w:fldCharType="begin"/>
+      </w:r>
+      <w:r>
+        <w:instrText xml:space="preserve"> SEQ Figure \* ARABIC </w:instrText>
+      </w:r>
+      <w:r>
+        <w:fldChar w:fldCharType="separate"/>
+      </w:r>
+      <w:r>
+        <w:rPr>
+          <w:noProof/>
+        </w:rPr>
+        <w:t>5</w:t>
+      </w:r>
+      <w:r>
+        <w:rPr>
+          <w:noProof/>
+        </w:rPr>
+        <w:fldChar w:fldCharType="end"/>
+      </w:r>
       <w:r>
         <w:t xml:space="preserve"> - </w:t>
       </w:r>
@@ -6010,14 +6097,27 @@
       <w:r>
         <w:t xml:space="preserve">Figure </w:t>
       </w:r>
-      <w:fldSimple w:instr=" SEQ Figure \* ARABIC ">
-        <w:r>
-          <w:rPr>
-            <w:noProof/>
-          </w:rPr>
-          <w:t>6</w:t>
-        </w:r>
-      </w:fldSimple>
+      <w:r>
+        <w:fldChar w:fldCharType="begin"/>
+      </w:r>
+      <w:r>
+        <w:instrText xml:space="preserve"> SEQ Figure \* ARABIC </w:instrText>
+      </w:r>
+      <w:r>
+        <w:fldChar w:fldCharType="separate"/>
+      </w:r>
+      <w:r>
+        <w:rPr>
+          <w:noProof/>
+        </w:rPr>
+        <w:t>6</w:t>
+      </w:r>
+      <w:r>
+        <w:rPr>
+          <w:noProof/>
+        </w:rPr>
+        <w:fldChar w:fldCharType="end"/>
+      </w:r>
       <w:r>
         <w:t xml:space="preserve"> - Client Event Requirements</w:t>
       </w:r>
@@ -7144,7 +7244,7 @@
 </file>
 
 <file path=customXml/itemProps1.xml><?xml version="1.0" encoding="utf-8"?>
-<ds:datastoreItem xmlns:ds="http://schemas.openxmlformats.org/officeDocument/2006/customXml" ds:itemID="{BB3DBEE5-71E1-4F1B-9918-0A946022147A}">
+<ds:datastoreItem xmlns:ds="http://schemas.openxmlformats.org/officeDocument/2006/customXml" ds:itemID="{633CB825-8534-4169-9532-E1DA5FAAD2A9}">
   <ds:schemaRefs>
     <ds:schemaRef ds:uri="http://schemas.openxmlformats.org/officeDocument/2006/bibliography"/>
   </ds:schemaRefs>

</xml_diff>